<commit_message>
feat: update report contents view
</commit_message>
<xml_diff>
--- a/P3206 Афанасьев_Кирилл_Александрович ЛР2 Отчёт.docx
+++ b/P3206 Афанасьев_Кирилл_Александрович ЛР2 Отчёт.docx
@@ -599,6 +599,7 @@
       </w:pPr>
       <w:bookmarkStart w:id="0" w:name="_Toc159126617"/>
       <w:bookmarkStart w:id="1" w:name="_Toc159127876"/>
+      <w:bookmarkStart w:id="2" w:name="_Toc161504005"/>
       <w:r>
         <w:rPr>
           <w:rFonts w:ascii="Times New Roman" w:hAnsi="Times New Roman" w:cs="Times New Roman"/>
@@ -609,6 +610,7 @@
       </w:r>
       <w:bookmarkEnd w:id="0"/>
       <w:bookmarkEnd w:id="1"/>
+      <w:bookmarkEnd w:id="2"/>
     </w:p>
     <w:sdt>
       <w:sdtPr>
@@ -685,7 +687,7 @@
             </w:rPr>
             <w:fldChar w:fldCharType="separate"/>
           </w:r>
-          <w:hyperlink w:anchor="_Toc159127877" w:history="1">
+          <w:hyperlink w:anchor="_Toc161504006" w:history="1">
             <w:r>
               <w:rPr>
                 <w:rStyle w:val="ad"/>
@@ -713,7 +715,7 @@
                 <w:noProof/>
                 <w:webHidden/>
               </w:rPr>
-              <w:instrText xml:space="preserve"> PAGEREF _Toc159127877 \h </w:instrText>
+              <w:instrText xml:space="preserve"> PAGEREF _Toc161504006 \h </w:instrText>
             </w:r>
             <w:r>
               <w:rPr>
@@ -761,14 +763,14 @@
               <w14:ligatures w14:val="standardContextual"/>
             </w:rPr>
           </w:pPr>
-          <w:hyperlink w:anchor="_Toc159127878" w:history="1">
+          <w:hyperlink w:anchor="_Toc161504007" w:history="1">
             <w:r>
               <w:rPr>
                 <w:rStyle w:val="ad"/>
                 <w:rFonts w:cs="Times New Roman"/>
                 <w:noProof/>
               </w:rPr>
-              <w:t>Описание метода</w:t>
+              <w:t>Описание методов</w:t>
             </w:r>
             <w:r>
               <w:rPr>
@@ -789,7 +791,7 @@
                 <w:noProof/>
                 <w:webHidden/>
               </w:rPr>
-              <w:instrText xml:space="preserve"> PAGEREF _Toc159127878 \h </w:instrText>
+              <w:instrText xml:space="preserve"> PAGEREF _Toc161504007 \h </w:instrText>
             </w:r>
             <w:r>
               <w:rPr>
@@ -809,7 +811,7 @@
                 <w:noProof/>
                 <w:webHidden/>
               </w:rPr>
-              <w:t>3</w:t>
+              <w:t>4</w:t>
             </w:r>
             <w:r>
               <w:rPr>
@@ -837,14 +839,14 @@
               <w14:ligatures w14:val="standardContextual"/>
             </w:rPr>
           </w:pPr>
-          <w:hyperlink w:anchor="_Toc159127879" w:history="1">
+          <w:hyperlink w:anchor="_Toc161504008" w:history="1">
             <w:r>
               <w:rPr>
                 <w:rStyle w:val="ad"/>
                 <w:rFonts w:cs="Times New Roman"/>
                 <w:noProof/>
               </w:rPr>
-              <w:t>Исходный код программы</w:t>
+              <w:t>Вычислительная реализация</w:t>
             </w:r>
             <w:r>
               <w:rPr>
@@ -865,7 +867,7 @@
                 <w:noProof/>
                 <w:webHidden/>
               </w:rPr>
-              <w:instrText xml:space="preserve"> PAGEREF _Toc159127879 \h </w:instrText>
+              <w:instrText xml:space="preserve"> PAGEREF _Toc161504008 \h </w:instrText>
             </w:r>
             <w:r>
               <w:rPr>
@@ -885,7 +887,7 @@
                 <w:noProof/>
                 <w:webHidden/>
               </w:rPr>
-              <w:t>4</w:t>
+              <w:t>6</w:t>
             </w:r>
             <w:r>
               <w:rPr>
@@ -913,14 +915,14 @@
               <w14:ligatures w14:val="standardContextual"/>
             </w:rPr>
           </w:pPr>
-          <w:hyperlink w:anchor="_Toc159127880" w:history="1">
+          <w:hyperlink w:anchor="_Toc161504009" w:history="1">
             <w:r>
               <w:rPr>
                 <w:rStyle w:val="ad"/>
                 <w:rFonts w:cs="Times New Roman"/>
                 <w:noProof/>
               </w:rPr>
-              <w:t>Тесты</w:t>
+              <w:t>Исходный код программы</w:t>
             </w:r>
             <w:r>
               <w:rPr>
@@ -941,7 +943,7 @@
                 <w:noProof/>
                 <w:webHidden/>
               </w:rPr>
-              <w:instrText xml:space="preserve"> PAGEREF _Toc159127880 \h </w:instrText>
+              <w:instrText xml:space="preserve"> PAGEREF _Toc161504009 \h </w:instrText>
             </w:r>
             <w:r>
               <w:rPr>
@@ -961,7 +963,7 @@
                 <w:noProof/>
                 <w:webHidden/>
               </w:rPr>
-              <w:t>6</w:t>
+              <w:t>8</w:t>
             </w:r>
             <w:r>
               <w:rPr>
@@ -989,14 +991,14 @@
               <w14:ligatures w14:val="standardContextual"/>
             </w:rPr>
           </w:pPr>
-          <w:hyperlink w:anchor="_Toc159127881" w:history="1">
+          <w:hyperlink w:anchor="_Toc161504010" w:history="1">
             <w:r>
               <w:rPr>
                 <w:rStyle w:val="ad"/>
                 <w:rFonts w:cs="Times New Roman"/>
                 <w:noProof/>
               </w:rPr>
-              <w:t>Вывод</w:t>
+              <w:t>Результаты работы программы</w:t>
             </w:r>
             <w:r>
               <w:rPr>
@@ -1017,7 +1019,7 @@
                 <w:noProof/>
                 <w:webHidden/>
               </w:rPr>
-              <w:instrText xml:space="preserve"> PAGEREF _Toc159127881 \h </w:instrText>
+              <w:instrText xml:space="preserve"> PAGEREF _Toc161504010 \h </w:instrText>
             </w:r>
             <w:r>
               <w:rPr>
@@ -1037,7 +1039,83 @@
                 <w:noProof/>
                 <w:webHidden/>
               </w:rPr>
-              <w:t>8</w:t>
+              <w:t>11</w:t>
+            </w:r>
+            <w:r>
+              <w:rPr>
+                <w:noProof/>
+                <w:webHidden/>
+              </w:rPr>
+              <w:fldChar w:fldCharType="end"/>
+            </w:r>
+          </w:hyperlink>
+        </w:p>
+        <w:p>
+          <w:pPr>
+            <w:pStyle w:val="12"/>
+            <w:tabs>
+              <w:tab w:val="right" w:leader="dot" w:pos="9345"/>
+            </w:tabs>
+            <w:rPr>
+              <w:rFonts w:asciiTheme="minorHAnsi" w:eastAsiaTheme="minorEastAsia" w:hAnsiTheme="minorHAnsi" w:cstheme="minorBidi"/>
+              <w:b w:val="0"/>
+              <w:bCs w:val="0"/>
+              <w:i w:val="0"/>
+              <w:iCs w:val="0"/>
+              <w:noProof/>
+              <w:kern w:val="2"/>
+              <w14:ligatures w14:val="standardContextual"/>
+            </w:rPr>
+          </w:pPr>
+          <w:hyperlink w:anchor="_Toc161504011" w:history="1">
+            <w:r>
+              <w:rPr>
+                <w:rStyle w:val="ad"/>
+                <w:rFonts w:cs="Times New Roman"/>
+                <w:noProof/>
+              </w:rPr>
+              <w:t>Вывод</w:t>
+            </w:r>
+            <w:r>
+              <w:rPr>
+                <w:noProof/>
+                <w:webHidden/>
+              </w:rPr>
+              <w:tab/>
+            </w:r>
+            <w:r>
+              <w:rPr>
+                <w:noProof/>
+                <w:webHidden/>
+              </w:rPr>
+              <w:fldChar w:fldCharType="begin"/>
+            </w:r>
+            <w:r>
+              <w:rPr>
+                <w:noProof/>
+                <w:webHidden/>
+              </w:rPr>
+              <w:instrText xml:space="preserve"> PAGEREF _Toc161504011 \h </w:instrText>
+            </w:r>
+            <w:r>
+              <w:rPr>
+                <w:noProof/>
+                <w:webHidden/>
+              </w:rPr>
+            </w:r>
+            <w:r>
+              <w:rPr>
+                <w:noProof/>
+                <w:webHidden/>
+              </w:rPr>
+              <w:fldChar w:fldCharType="separate"/>
+            </w:r>
+            <w:r>
+              <w:rPr>
+                <w:noProof/>
+                <w:webHidden/>
+              </w:rPr>
+              <w:t>13</w:t>
             </w:r>
             <w:r>
               <w:rPr>
@@ -1088,7 +1166,7 @@
           <w:szCs w:val="28"/>
         </w:rPr>
       </w:pPr>
-      <w:bookmarkStart w:id="2" w:name="_Toc159127877"/>
+      <w:bookmarkStart w:id="3" w:name="_Toc161504006"/>
       <w:r>
         <w:rPr>
           <w:rFonts w:ascii="Times New Roman" w:hAnsi="Times New Roman" w:cs="Times New Roman"/>
@@ -1098,7 +1176,7 @@
         <w:lastRenderedPageBreak/>
         <w:t>Задание</w:t>
       </w:r>
-      <w:bookmarkEnd w:id="2"/>
+      <w:bookmarkEnd w:id="3"/>
     </w:p>
     <w:p>
       <w:pPr>
@@ -1407,27 +1485,7 @@
           <w:sz w:val="28"/>
           <w:szCs w:val="28"/>
         </w:rPr>
-        <w:t xml:space="preserve">Решение системы </w:t>
-      </w:r>
-      <w:r>
-        <w:rPr>
-          <w:rFonts w:ascii="TimesNewRomanPS" w:hAnsi="TimesNewRomanPS"/>
-          <w:b/>
-          <w:bCs/>
-          <w:sz w:val="28"/>
-          <w:szCs w:val="28"/>
-        </w:rPr>
-        <w:t>нелинейных</w:t>
-      </w:r>
-      <w:r>
-        <w:rPr>
-          <w:rFonts w:ascii="TimesNewRomanPS" w:hAnsi="TimesNewRomanPS"/>
-          <w:b/>
-          <w:bCs/>
-          <w:sz w:val="28"/>
-          <w:szCs w:val="28"/>
-        </w:rPr>
-        <w:t xml:space="preserve"> уравнений </w:t>
+        <w:t xml:space="preserve">Решение системы нелинейных уравнений </w:t>
       </w:r>
     </w:p>
     <w:p>
@@ -1619,8 +1677,161 @@
           <w:szCs w:val="32"/>
           <w:shd w:val="clear" w:color="auto" w:fill="FFFFFF"/>
         </w:rPr>
-        <w:t>Для нелине</w:t>
-      </w:r>
+        <w:t xml:space="preserve">Для нелинейных уравнений: </w:t>
+      </w:r>
+    </w:p>
+    <w:p>
+      <w:pPr>
+        <w:pStyle w:val="a9"/>
+        <w:numPr>
+          <w:ilvl w:val="2"/>
+          <w:numId w:val="32"/>
+        </w:numPr>
+      </w:pPr>
+      <w:r>
+        <w:rPr>
+          <w:rFonts w:ascii="TimesNewRomanPSMT" w:hAnsi="TimesNewRomanPSMT"/>
+        </w:rPr>
+        <w:t>Предусмотреть ввод исходных данных (границы интервала/начальное приближение к корню и погрешность вычисления) из файла или с клавиатуры по выбору конечного пользователя</w:t>
+      </w:r>
+    </w:p>
+    <w:p>
+      <w:pPr>
+        <w:pStyle w:val="a9"/>
+        <w:numPr>
+          <w:ilvl w:val="2"/>
+          <w:numId w:val="32"/>
+        </w:numPr>
+      </w:pPr>
+      <w:r>
+        <w:rPr>
+          <w:rFonts w:ascii="TimesNewRomanPSMT" w:hAnsi="TimesNewRomanPSMT"/>
+        </w:rPr>
+        <w:t>Выполнить верификацию исходных данных. Необходимо анализировать наличие корня на введенном интервале. Если на интервале несколько корней или они отсутствуют – выдавать соответствующее сообщение. Программа должна реагировать на некорректные введенные данные</w:t>
+      </w:r>
+    </w:p>
+    <w:p>
+      <w:pPr>
+        <w:pStyle w:val="a9"/>
+        <w:numPr>
+          <w:ilvl w:val="2"/>
+          <w:numId w:val="32"/>
+        </w:numPr>
+      </w:pPr>
+      <w:r>
+        <w:rPr>
+          <w:rFonts w:ascii="TimesNewRomanPSMT" w:hAnsi="TimesNewRomanPSMT"/>
+        </w:rPr>
+        <w:t>Для методов, требующих начальное приближение к корню (метод Ньютона, секущих, хорд с фиксированным концом, простой итерации), выбор</w:t>
+      </w:r>
+      <w:r>
+        <w:rPr>
+          <w:rFonts w:ascii="TimesNewRomanPSMT" w:hAnsi="TimesNewRomanPSMT"/>
+        </w:rPr>
+        <w:t xml:space="preserve"> </w:t>
+      </w:r>
+      <w:r>
+        <w:rPr>
+          <w:rFonts w:ascii="TimesNewRomanPSMT" w:hAnsi="TimesNewRomanPSMT"/>
+        </w:rPr>
+        <w:t xml:space="preserve">начального приближения </w:t>
+      </w:r>
+      <w:r>
+        <w:rPr>
+          <w:rFonts w:ascii="Cambria Math" w:hAnsi="Cambria Math" w:cs="Cambria Math"/>
+        </w:rPr>
+        <w:t>𝑥</w:t>
+      </w:r>
+      <w:r>
+        <w:rPr>
+          <w:rFonts w:ascii="TimesNewRomanPSMT" w:hAnsi="TimesNewRomanPSMT"/>
+          <w:vertAlign w:val="subscript"/>
+        </w:rPr>
+        <w:t xml:space="preserve">0 </w:t>
+      </w:r>
+      <w:r>
+        <w:rPr>
+          <w:rFonts w:ascii="TimesNewRomanPSMT" w:hAnsi="TimesNewRomanPSMT"/>
+        </w:rPr>
+        <w:t>(</w:t>
+      </w:r>
+      <w:r>
+        <w:rPr>
+          <w:rFonts w:ascii="TimesNewRomanPSMT" w:hAnsi="TimesNewRomanPSMT"/>
+          <w:lang w:val="en-US"/>
+        </w:rPr>
+        <w:t>a</w:t>
+      </w:r>
+      <w:r>
+        <w:rPr>
+          <w:rFonts w:ascii="TimesNewRomanPSMT" w:hAnsi="TimesNewRomanPSMT"/>
+        </w:rPr>
+        <w:t xml:space="preserve"> или </w:t>
+      </w:r>
+      <w:r>
+        <w:rPr>
+          <w:rFonts w:ascii="TimesNewRomanPSMT" w:hAnsi="TimesNewRomanPSMT"/>
+          <w:lang w:val="en-US"/>
+        </w:rPr>
+        <w:t>b</w:t>
+      </w:r>
+      <w:r>
+        <w:rPr>
+          <w:rFonts w:ascii="TimesNewRomanPSMT" w:hAnsi="TimesNewRomanPSMT"/>
+        </w:rPr>
+        <w:t>) вычислять в программе</w:t>
+      </w:r>
+    </w:p>
+    <w:p>
+      <w:pPr>
+        <w:pStyle w:val="a9"/>
+        <w:numPr>
+          <w:ilvl w:val="2"/>
+          <w:numId w:val="32"/>
+        </w:numPr>
+      </w:pPr>
+      <w:r>
+        <w:rPr>
+          <w:rFonts w:ascii="TimesNewRomanPSMT" w:hAnsi="TimesNewRomanPSMT"/>
+        </w:rPr>
+        <w:t>Предусмотреть вывод результатов (найденный корень уравнения, значение функции в корне, число итераций) в файл или на экран по выбору конечного пользователя.</w:t>
+      </w:r>
+    </w:p>
+    <w:p>
+      <w:pPr>
+        <w:pStyle w:val="a9"/>
+        <w:numPr>
+          <w:ilvl w:val="2"/>
+          <w:numId w:val="32"/>
+        </w:numPr>
+      </w:pPr>
+      <w:r>
+        <w:rPr>
+          <w:rFonts w:ascii="TimesNewRomanPSMT" w:hAnsi="TimesNewRomanPSMT"/>
+        </w:rPr>
+        <w:t>Организовать вывод графика функции, график должен полностью отображать весь исследуемый интервал (с запасом). Пользователь должен видеть интервал</w:t>
+      </w:r>
+      <w:r>
+        <w:rPr>
+          <w:rFonts w:ascii="TimesNewRomanPSMT" w:hAnsi="TimesNewRomanPSMT"/>
+        </w:rPr>
+        <w:t xml:space="preserve">ы </w:t>
+      </w:r>
+      <w:r>
+        <w:rPr>
+          <w:rFonts w:ascii="TimesNewRomanPSMT" w:hAnsi="TimesNewRomanPSMT"/>
+        </w:rPr>
+        <w:t>изоляции корней.</w:t>
+      </w:r>
+    </w:p>
+    <w:p>
+      <w:pPr>
+        <w:pStyle w:val="a9"/>
+        <w:numPr>
+          <w:ilvl w:val="1"/>
+          <w:numId w:val="32"/>
+        </w:numPr>
+      </w:pPr>
       <w:r>
         <w:rPr>
           <w:rFonts w:ascii="TimesNewRomanPS" w:hAnsi="TimesNewRomanPS"/>
@@ -1628,20 +1839,8 @@
           <w:bCs/>
           <w:sz w:val="28"/>
           <w:szCs w:val="32"/>
-          <w:shd w:val="clear" w:color="auto" w:fill="FFFFFF"/>
-        </w:rPr>
-        <w:t>й</w:t>
-      </w:r>
-      <w:r>
-        <w:rPr>
-          <w:rFonts w:ascii="TimesNewRomanPS" w:hAnsi="TimesNewRomanPS"/>
-          <w:b/>
-          <w:bCs/>
-          <w:sz w:val="28"/>
-          <w:szCs w:val="32"/>
-          <w:shd w:val="clear" w:color="auto" w:fill="FFFFFF"/>
-        </w:rPr>
-        <w:t xml:space="preserve">ных уравнений: </w:t>
+        </w:rPr>
+        <w:t xml:space="preserve">Для систем нелинейных уравнений: </w:t>
       </w:r>
     </w:p>
     <w:p>
@@ -1656,43 +1855,7 @@
         <w:rPr>
           <w:rFonts w:ascii="TimesNewRomanPSMT" w:hAnsi="TimesNewRomanPSMT"/>
         </w:rPr>
-        <w:t>Предусмотреть ввод исходных данных (границы интервала/начальное пр</w:t>
-      </w:r>
-      <w:r>
-        <w:rPr>
-          <w:rFonts w:ascii="TimesNewRomanPSMT" w:hAnsi="TimesNewRomanPSMT"/>
-        </w:rPr>
-        <w:t>и</w:t>
-      </w:r>
-      <w:r>
-        <w:rPr>
-          <w:rFonts w:ascii="TimesNewRomanPSMT" w:hAnsi="TimesNewRomanPSMT"/>
-        </w:rPr>
-        <w:t>ближение к корню и погрешность вычисления) из фа</w:t>
-      </w:r>
-      <w:r>
-        <w:rPr>
-          <w:rFonts w:ascii="TimesNewRomanPSMT" w:hAnsi="TimesNewRomanPSMT"/>
-        </w:rPr>
-        <w:t>й</w:t>
-      </w:r>
-      <w:r>
-        <w:rPr>
-          <w:rFonts w:ascii="TimesNewRomanPSMT" w:hAnsi="TimesNewRomanPSMT"/>
-        </w:rPr>
-        <w:t>ла или с клавиатуры по</w:t>
-      </w:r>
-      <w:r>
-        <w:rPr>
-          <w:rFonts w:ascii="TimesNewRomanPSMT" w:hAnsi="TimesNewRomanPSMT"/>
-        </w:rPr>
-        <w:t xml:space="preserve"> </w:t>
-      </w:r>
-      <w:r>
-        <w:rPr>
-          <w:rFonts w:ascii="TimesNewRomanPSMT" w:hAnsi="TimesNewRomanPSMT"/>
-        </w:rPr>
-        <w:t>выбору конечного пользователя</w:t>
+        <w:t xml:space="preserve">Организовать вывод графика функций </w:t>
       </w:r>
     </w:p>
     <w:p>
@@ -1707,43 +1870,7 @@
         <w:rPr>
           <w:rFonts w:ascii="TimesNewRomanPSMT" w:hAnsi="TimesNewRomanPSMT"/>
         </w:rPr>
-        <w:t>Выполнить верификацию исходных данных. Необходимо анализировать нал</w:t>
-      </w:r>
-      <w:r>
-        <w:rPr>
-          <w:rFonts w:ascii="TimesNewRomanPSMT" w:hAnsi="TimesNewRomanPSMT"/>
-        </w:rPr>
-        <w:t>и</w:t>
-      </w:r>
-      <w:r>
-        <w:rPr>
-          <w:rFonts w:ascii="TimesNewRomanPSMT" w:hAnsi="TimesNewRomanPSMT"/>
-        </w:rPr>
-        <w:t>чие корня на введенном интервале. Если на интервале несколько корне</w:t>
-      </w:r>
-      <w:r>
-        <w:rPr>
-          <w:rFonts w:ascii="TimesNewRomanPSMT" w:hAnsi="TimesNewRomanPSMT"/>
-        </w:rPr>
-        <w:t>й</w:t>
-      </w:r>
-      <w:r>
-        <w:rPr>
-          <w:rFonts w:ascii="TimesNewRomanPSMT" w:hAnsi="TimesNewRomanPSMT"/>
-        </w:rPr>
-        <w:t xml:space="preserve"> или</w:t>
-      </w:r>
-      <w:r>
-        <w:rPr>
-          <w:rFonts w:ascii="TimesNewRomanPSMT" w:hAnsi="TimesNewRomanPSMT"/>
-        </w:rPr>
-        <w:t xml:space="preserve"> </w:t>
-      </w:r>
-      <w:r>
-        <w:rPr>
-          <w:rFonts w:ascii="TimesNewRomanPSMT" w:hAnsi="TimesNewRomanPSMT"/>
-        </w:rPr>
-        <w:t>они отсутствуют – выдавать соответствующее сообщение. Программа должна реагировать на некорректные введенные данные</w:t>
+        <w:t xml:space="preserve">Начальные приближения ввести с клавиатуры </w:t>
       </w:r>
     </w:p>
     <w:p>
@@ -1755,22 +1882,7 @@
         </w:numPr>
       </w:pPr>
       <w:r>
-        <w:rPr>
-          <w:rFonts w:ascii="TimesNewRomanPSMT" w:hAnsi="TimesNewRomanPSMT"/>
-        </w:rPr>
-        <w:t>Для методов, требующих начальное приближение к корню (метод Ньютона, секущих, хорд с фиксированным концом, простой итерации), выбор</w:t>
-      </w:r>
-      <w:r>
-        <w:rPr>
-          <w:rFonts w:ascii="TimesNewRomanPSMT" w:hAnsi="TimesNewRomanPSMT"/>
-        </w:rPr>
-        <w:t xml:space="preserve"> </w:t>
-      </w:r>
-      <w:r>
-        <w:rPr>
-          <w:rFonts w:ascii="TimesNewRomanPSMT" w:hAnsi="TimesNewRomanPSMT"/>
-        </w:rPr>
-        <w:t xml:space="preserve">начального приближения </w:t>
+        <w:t xml:space="preserve">Организовать вывод вектора неизвестных: </w:t>
       </w:r>
       <w:r>
         <w:rPr>
@@ -1780,42 +1892,40 @@
       </w:r>
       <w:r>
         <w:rPr>
-          <w:rFonts w:ascii="TimesNewRomanPSMT" w:hAnsi="TimesNewRomanPSMT"/>
-          <w:vertAlign w:val="subscript"/>
-        </w:rPr>
-        <w:t xml:space="preserve">0 </w:t>
-      </w:r>
-      <w:r>
-        <w:rPr>
-          <w:rFonts w:ascii="TimesNewRomanPSMT" w:hAnsi="TimesNewRomanPSMT"/>
-        </w:rPr>
-        <w:t>(</w:t>
-      </w:r>
-      <w:r>
-        <w:rPr>
-          <w:rFonts w:ascii="TimesNewRomanPSMT" w:hAnsi="TimesNewRomanPSMT"/>
-          <w:lang w:val="en-US"/>
-        </w:rPr>
-        <w:t>a</w:t>
-      </w:r>
-      <w:r>
-        <w:rPr>
-          <w:rFonts w:ascii="TimesNewRomanPSMT" w:hAnsi="TimesNewRomanPSMT"/>
-        </w:rPr>
-        <w:t xml:space="preserve"> или </w:t>
-      </w:r>
-      <w:r>
-        <w:rPr>
-          <w:rFonts w:ascii="TimesNewRomanPSMT" w:hAnsi="TimesNewRomanPSMT"/>
-          <w:lang w:val="en-US"/>
-        </w:rPr>
-        <w:t>b</w:t>
-      </w:r>
-      <w:r>
-        <w:rPr>
-          <w:rFonts w:ascii="TimesNewRomanPSMT" w:hAnsi="TimesNewRomanPSMT"/>
-        </w:rPr>
-        <w:t>) вычислять в программе</w:t>
+          <w:vertAlign w:val="subscript"/>
+        </w:rPr>
+        <w:t>1</w:t>
+      </w:r>
+      <w:r>
+        <w:t xml:space="preserve">, </w:t>
+      </w:r>
+      <w:r>
+        <w:rPr>
+          <w:rFonts w:ascii="Cambria Math" w:hAnsi="Cambria Math" w:cs="Cambria Math"/>
+        </w:rPr>
+        <w:t>𝑥</w:t>
+      </w:r>
+      <w:r>
+        <w:rPr>
+          <w:vertAlign w:val="subscript"/>
+        </w:rPr>
+        <w:t>2</w:t>
+      </w:r>
+      <w:r>
+        <w:t xml:space="preserve">, ..., </w:t>
+      </w:r>
+      <w:r>
+        <w:rPr>
+          <w:rFonts w:ascii="Cambria Math" w:hAnsi="Cambria Math" w:cs="Cambria Math"/>
+        </w:rPr>
+        <w:t>𝑥</w:t>
+      </w:r>
+      <w:r>
+        <w:rPr>
+          <w:rFonts w:ascii="Cambria Math" w:hAnsi="Cambria Math" w:cs="Cambria Math"/>
+          <w:vertAlign w:val="subscript"/>
+        </w:rPr>
+        <w:t>𝑛</w:t>
       </w:r>
     </w:p>
     <w:p>
@@ -1827,46 +1937,10 @@
         </w:numPr>
       </w:pPr>
       <w:r>
-        <w:rPr>
-          <w:rFonts w:ascii="TimesNewRomanPSMT" w:hAnsi="TimesNewRomanPSMT"/>
-        </w:rPr>
-        <w:t>Предусмотреть вывод результатов (</w:t>
-      </w:r>
-      <w:r>
-        <w:rPr>
-          <w:rFonts w:ascii="TimesNewRomanPSMT" w:hAnsi="TimesNewRomanPSMT"/>
-        </w:rPr>
-        <w:t xml:space="preserve">найденный </w:t>
-      </w:r>
-      <w:r>
-        <w:rPr>
-          <w:rFonts w:ascii="TimesNewRomanPSMT" w:hAnsi="TimesNewRomanPSMT"/>
-        </w:rPr>
-        <w:t xml:space="preserve">корень уравнения, значение функции в корне, число итераций) в </w:t>
-      </w:r>
-      <w:r>
-        <w:rPr>
-          <w:rFonts w:ascii="TimesNewRomanPSMT" w:hAnsi="TimesNewRomanPSMT"/>
-        </w:rPr>
-        <w:t>файл</w:t>
-      </w:r>
-      <w:r>
-        <w:rPr>
-          <w:rFonts w:ascii="TimesNewRomanPSMT" w:hAnsi="TimesNewRomanPSMT"/>
-        </w:rPr>
-        <w:t xml:space="preserve"> или на экран по выбору конечного</w:t>
-      </w:r>
-      <w:r>
-        <w:rPr>
-          <w:rFonts w:ascii="TimesNewRomanPSMT" w:hAnsi="TimesNewRomanPSMT"/>
-        </w:rPr>
-        <w:t xml:space="preserve"> </w:t>
-      </w:r>
-      <w:r>
-        <w:rPr>
-          <w:rFonts w:ascii="TimesNewRomanPSMT" w:hAnsi="TimesNewRomanPSMT"/>
-        </w:rPr>
-        <w:t>пользователя.</w:t>
+        <w:t>Организовать вывод количества итераций, за которое было найдено решени</w:t>
+      </w:r>
+      <w:r>
+        <w:t>я</w:t>
       </w:r>
     </w:p>
     <w:p>
@@ -1878,79 +1952,60 @@
         </w:numPr>
       </w:pPr>
       <w:r>
-        <w:rPr>
-          <w:rFonts w:ascii="TimesNewRomanPSMT" w:hAnsi="TimesNewRomanPSMT"/>
-        </w:rPr>
-        <w:t xml:space="preserve">Организовать вывод графика функции, график должен полностью отображать весь </w:t>
-      </w:r>
-      <w:r>
-        <w:rPr>
-          <w:rFonts w:ascii="TimesNewRomanPSMT" w:hAnsi="TimesNewRomanPSMT"/>
-        </w:rPr>
-        <w:t>исследуемый</w:t>
-      </w:r>
-      <w:r>
-        <w:rPr>
-          <w:rFonts w:ascii="TimesNewRomanPSMT" w:hAnsi="TimesNewRomanPSMT"/>
-        </w:rPr>
-        <w:t xml:space="preserve"> интервал (с запасом). Пользователь должен видеть интервал</w:t>
-      </w:r>
-      <w:r>
-        <w:rPr>
-          <w:rFonts w:ascii="TimesNewRomanPSMT" w:hAnsi="TimesNewRomanPSMT"/>
-        </w:rPr>
-        <w:t xml:space="preserve">ы </w:t>
-      </w:r>
-      <w:r>
-        <w:rPr>
-          <w:rFonts w:ascii="TimesNewRomanPSMT" w:hAnsi="TimesNewRomanPSMT"/>
-        </w:rPr>
-        <w:t xml:space="preserve">изоляции </w:t>
-      </w:r>
-      <w:r>
-        <w:rPr>
-          <w:rFonts w:ascii="TimesNewRomanPSMT" w:hAnsi="TimesNewRomanPSMT"/>
-        </w:rPr>
-        <w:t>корней.</w:t>
-      </w:r>
-    </w:p>
-    <w:p>
-      <w:pPr>
-        <w:pStyle w:val="a9"/>
-        <w:numPr>
-          <w:ilvl w:val="1"/>
-          <w:numId w:val="32"/>
-        </w:numPr>
-      </w:pPr>
-      <w:r>
-        <w:rPr>
-          <w:rFonts w:ascii="TimesNewRomanPS" w:hAnsi="TimesNewRomanPS"/>
-          <w:b/>
-          <w:bCs/>
-          <w:sz w:val="28"/>
-          <w:szCs w:val="32"/>
-        </w:rPr>
-        <w:t xml:space="preserve">Для систем </w:t>
-      </w:r>
-      <w:r>
-        <w:rPr>
-          <w:rFonts w:ascii="TimesNewRomanPS" w:hAnsi="TimesNewRomanPS"/>
-          <w:b/>
-          <w:bCs/>
-          <w:sz w:val="28"/>
-          <w:szCs w:val="32"/>
-        </w:rPr>
-        <w:t>нелинейных</w:t>
-      </w:r>
-      <w:r>
-        <w:rPr>
-          <w:rFonts w:ascii="TimesNewRomanPS" w:hAnsi="TimesNewRomanPS"/>
-          <w:b/>
-          <w:bCs/>
-          <w:sz w:val="28"/>
-          <w:szCs w:val="32"/>
-        </w:rPr>
-        <w:t xml:space="preserve"> уравнений: </w:t>
+        <w:lastRenderedPageBreak/>
+        <w:t xml:space="preserve">Организовать вывод вектора погрешностей: </w:t>
+      </w:r>
+      <w:r>
+        <w:rPr>
+          <w:rFonts w:ascii="Cambria Math" w:hAnsi="Cambria Math" w:cs="Cambria Math"/>
+        </w:rPr>
+        <w:t>𝑟</w:t>
+      </w:r>
+      <w:r>
+        <w:rPr>
+          <w:rFonts w:ascii="Cambria Math" w:hAnsi="Cambria Math" w:cs="Cambria Math"/>
+          <w:vertAlign w:val="subscript"/>
+        </w:rPr>
+        <w:t>1</w:t>
+      </w:r>
+      <w:r>
+        <w:t xml:space="preserve"> , </w:t>
+      </w:r>
+      <w:r>
+        <w:rPr>
+          <w:rFonts w:ascii="Cambria Math" w:hAnsi="Cambria Math" w:cs="Cambria Math"/>
+        </w:rPr>
+        <w:t>𝑟</w:t>
+      </w:r>
+      <w:r>
+        <w:rPr>
+          <w:rFonts w:ascii="Cambria Math" w:hAnsi="Cambria Math" w:cs="Cambria Math"/>
+          <w:vertAlign w:val="subscript"/>
+        </w:rPr>
+        <w:t>2</w:t>
+      </w:r>
+      <w:r>
+        <w:t>,</w:t>
+      </w:r>
+      <w:r>
+        <w:t xml:space="preserve"> </w:t>
+      </w:r>
+      <w:r>
+        <w:t xml:space="preserve">..., </w:t>
+      </w:r>
+      <w:r>
+        <w:rPr>
+          <w:rFonts w:ascii="Cambria Math" w:hAnsi="Cambria Math" w:cs="Cambria Math"/>
+        </w:rPr>
+        <w:t>𝑟</w:t>
+      </w:r>
+      <w:r>
+        <w:rPr>
+          <w:rFonts w:ascii="Cambria Math" w:hAnsi="Cambria Math" w:cs="Cambria Math"/>
+          <w:vertAlign w:val="subscript"/>
+          <w:lang w:val="en-US"/>
+        </w:rPr>
+        <w:t>n</w:t>
       </w:r>
     </w:p>
     <w:p>
@@ -1962,183 +2017,6 @@
         </w:numPr>
       </w:pPr>
       <w:r>
-        <w:rPr>
-          <w:rFonts w:ascii="TimesNewRomanPSMT" w:hAnsi="TimesNewRomanPSMT"/>
-        </w:rPr>
-        <w:t xml:space="preserve">Организовать вывод графика функций </w:t>
-      </w:r>
-    </w:p>
-    <w:p>
-      <w:pPr>
-        <w:pStyle w:val="a9"/>
-        <w:numPr>
-          <w:ilvl w:val="2"/>
-          <w:numId w:val="32"/>
-        </w:numPr>
-      </w:pPr>
-      <w:r>
-        <w:rPr>
-          <w:rFonts w:ascii="TimesNewRomanPSMT" w:hAnsi="TimesNewRomanPSMT"/>
-        </w:rPr>
-        <w:t xml:space="preserve">Начальные приближения ввести с клавиатуры </w:t>
-      </w:r>
-    </w:p>
-    <w:p>
-      <w:pPr>
-        <w:pStyle w:val="a9"/>
-        <w:numPr>
-          <w:ilvl w:val="2"/>
-          <w:numId w:val="32"/>
-        </w:numPr>
-      </w:pPr>
-      <w:r>
-        <w:t xml:space="preserve">Организовать вывод </w:t>
-      </w:r>
-      <w:r>
-        <w:t xml:space="preserve">вектора неизвестных: </w:t>
-      </w:r>
-      <w:r>
-        <w:rPr>
-          <w:rFonts w:ascii="Cambria Math" w:hAnsi="Cambria Math" w:cs="Cambria Math"/>
-        </w:rPr>
-        <w:t>𝑥</w:t>
-      </w:r>
-      <w:r>
-        <w:rPr>
-          <w:vertAlign w:val="subscript"/>
-        </w:rPr>
-        <w:t>1</w:t>
-      </w:r>
-      <w:r>
-        <w:t xml:space="preserve">, </w:t>
-      </w:r>
-      <w:r>
-        <w:rPr>
-          <w:rFonts w:ascii="Cambria Math" w:hAnsi="Cambria Math" w:cs="Cambria Math"/>
-        </w:rPr>
-        <w:t>𝑥</w:t>
-      </w:r>
-      <w:r>
-        <w:rPr>
-          <w:vertAlign w:val="subscript"/>
-        </w:rPr>
-        <w:t>2</w:t>
-      </w:r>
-      <w:r>
-        <w:t xml:space="preserve">, ..., </w:t>
-      </w:r>
-      <w:r>
-        <w:rPr>
-          <w:rFonts w:ascii="Cambria Math" w:hAnsi="Cambria Math" w:cs="Cambria Math"/>
-        </w:rPr>
-        <w:t>𝑥</w:t>
-      </w:r>
-      <w:r>
-        <w:rPr>
-          <w:rFonts w:ascii="Cambria Math" w:hAnsi="Cambria Math" w:cs="Cambria Math"/>
-          <w:vertAlign w:val="subscript"/>
-        </w:rPr>
-        <w:t>𝑛</w:t>
-      </w:r>
-    </w:p>
-    <w:p>
-      <w:pPr>
-        <w:pStyle w:val="a9"/>
-        <w:numPr>
-          <w:ilvl w:val="2"/>
-          <w:numId w:val="32"/>
-        </w:numPr>
-      </w:pPr>
-      <w:r>
-        <w:t>Организовать вывод количества итераций, за которое было найдено решени</w:t>
-      </w:r>
-      <w:r>
-        <w:t>я</w:t>
-      </w:r>
-    </w:p>
-    <w:p>
-      <w:pPr>
-        <w:pStyle w:val="a9"/>
-        <w:numPr>
-          <w:ilvl w:val="2"/>
-          <w:numId w:val="32"/>
-        </w:numPr>
-      </w:pPr>
-      <w:r>
-        <w:lastRenderedPageBreak/>
-        <w:t>Организовать вывод</w:t>
-      </w:r>
-      <w:r>
-        <w:t xml:space="preserve"> вектора </w:t>
-      </w:r>
-      <w:r>
-        <w:t>погрешностей</w:t>
-      </w:r>
-      <w:r>
-        <w:t xml:space="preserve">: </w:t>
-      </w:r>
-      <w:r>
-        <w:rPr>
-          <w:rFonts w:ascii="Cambria Math" w:hAnsi="Cambria Math" w:cs="Cambria Math"/>
-        </w:rPr>
-        <w:t>𝑟</w:t>
-      </w:r>
-      <w:r>
-        <w:rPr>
-          <w:rFonts w:ascii="Cambria Math" w:hAnsi="Cambria Math" w:cs="Cambria Math"/>
-          <w:vertAlign w:val="subscript"/>
-        </w:rPr>
-        <w:t>1</w:t>
-      </w:r>
-      <w:r>
-        <w:t xml:space="preserve"> , </w:t>
-      </w:r>
-      <w:r>
-        <w:rPr>
-          <w:rFonts w:ascii="Cambria Math" w:hAnsi="Cambria Math" w:cs="Cambria Math"/>
-        </w:rPr>
-        <w:t>𝑟</w:t>
-      </w:r>
-      <w:r>
-        <w:rPr>
-          <w:rFonts w:ascii="Cambria Math" w:hAnsi="Cambria Math" w:cs="Cambria Math"/>
-          <w:vertAlign w:val="subscript"/>
-        </w:rPr>
-        <w:t>2</w:t>
-      </w:r>
-      <w:r>
-        <w:t>,</w:t>
-      </w:r>
-      <w:r>
-        <w:t xml:space="preserve"> </w:t>
-      </w:r>
-      <w:r>
-        <w:t xml:space="preserve">..., </w:t>
-      </w:r>
-      <w:r>
-        <w:rPr>
-          <w:rFonts w:ascii="Cambria Math" w:hAnsi="Cambria Math" w:cs="Cambria Math"/>
-        </w:rPr>
-        <w:t>𝑟</w:t>
-      </w:r>
-      <w:r>
-        <w:rPr>
-          <w:rFonts w:ascii="Cambria Math" w:hAnsi="Cambria Math" w:cs="Cambria Math"/>
-          <w:vertAlign w:val="subscript"/>
-          <w:lang w:val="en-US"/>
-        </w:rPr>
-        <w:t>n</w:t>
-      </w:r>
-    </w:p>
-    <w:p>
-      <w:pPr>
-        <w:pStyle w:val="a9"/>
-        <w:numPr>
-          <w:ilvl w:val="2"/>
-          <w:numId w:val="32"/>
-        </w:numPr>
-      </w:pPr>
-      <w:r>
         <w:t>Проверить правильность решения системы нелинейных уравнений</w:t>
       </w:r>
     </w:p>
@@ -2152,7 +2030,7 @@
           <w:szCs w:val="28"/>
         </w:rPr>
       </w:pPr>
-      <w:bookmarkStart w:id="3" w:name="_Toc159127878"/>
+      <w:bookmarkStart w:id="4" w:name="_Toc161504007"/>
       <w:r>
         <w:rPr>
           <w:rFonts w:ascii="Times New Roman" w:hAnsi="Times New Roman" w:cs="Times New Roman"/>
@@ -2161,7 +2039,6 @@
         </w:rPr>
         <w:t>Описание метод</w:t>
       </w:r>
-      <w:bookmarkEnd w:id="3"/>
       <w:r>
         <w:rPr>
           <w:rFonts w:ascii="Times New Roman" w:hAnsi="Times New Roman" w:cs="Times New Roman"/>
@@ -2170,6 +2047,7 @@
         </w:rPr>
         <w:t>ов</w:t>
       </w:r>
+      <w:bookmarkEnd w:id="4"/>
     </w:p>
     <w:p>
       <w:pPr>
@@ -2210,10 +2088,7 @@
         <w:spacing w:after="160"/>
       </w:pPr>
       <w:r>
-        <w:t>Ф</w:t>
-      </w:r>
-      <w:r>
-        <w:t xml:space="preserve">ункция </w:t>
+        <w:t xml:space="preserve">Функция </w:t>
       </w:r>
       <w:r>
         <w:rPr>
@@ -2456,36 +2331,33 @@
         <w:t>0</w:t>
       </w:r>
       <w:r>
+        <w:t>)/</w:t>
+      </w:r>
+      <w:r>
+        <w:rPr>
+          <w:rFonts w:ascii="Cambria Math" w:hAnsi="Cambria Math" w:cs="Cambria Math"/>
+        </w:rPr>
+        <w:t>𝑓</w:t>
+      </w:r>
+      <w:r>
+        <w:t>′(</w:t>
+      </w:r>
+      <w:r>
+        <w:rPr>
+          <w:rFonts w:ascii="Cambria Math" w:hAnsi="Cambria Math" w:cs="Cambria Math"/>
+        </w:rPr>
+        <w:t>𝑥</w:t>
+      </w:r>
+      <w:r>
+        <w:rPr>
+          <w:vertAlign w:val="subscript"/>
+        </w:rPr>
+        <w:t>0</w:t>
+      </w:r>
+      <w:r>
         <w:t>)</w:t>
       </w:r>
       <w:r>
-        <w:t>/</w:t>
-      </w:r>
-      <w:r>
-        <w:rPr>
-          <w:rFonts w:ascii="Cambria Math" w:hAnsi="Cambria Math" w:cs="Cambria Math"/>
-        </w:rPr>
-        <w:t>𝑓</w:t>
-      </w:r>
-      <w:r>
-        <w:t>′(</w:t>
-      </w:r>
-      <w:r>
-        <w:rPr>
-          <w:rFonts w:ascii="Cambria Math" w:hAnsi="Cambria Math" w:cs="Cambria Math"/>
-        </w:rPr>
-        <w:t>𝑥</w:t>
-      </w:r>
-      <w:r>
-        <w:rPr>
-          <w:vertAlign w:val="subscript"/>
-        </w:rPr>
-        <w:t>0</w:t>
-      </w:r>
-      <w:r>
-        <w:t>)</w:t>
-      </w:r>
-      <w:r>
         <w:br/>
       </w:r>
       <w:r>
@@ -2530,13 +2402,7 @@
         <w:t>𝟏</w:t>
       </w:r>
       <w:r>
-        <w:t xml:space="preserve"> </w:t>
-      </w:r>
-      <w:r>
-        <w:t>–</w:t>
-      </w:r>
-      <w:r>
-        <w:t xml:space="preserve"> </w:t>
+        <w:t xml:space="preserve"> – </w:t>
       </w:r>
       <w:r>
         <w:rPr>
@@ -2635,9 +2501,6 @@
     <w:p>
       <w:pPr>
         <w:spacing w:after="160"/>
-        <w:rPr>
-          <w:lang w:val="en-US"/>
-        </w:rPr>
       </w:pPr>
       <w:r>
         <w:t xml:space="preserve">Упростим метод Ньютона, заменив </w:t>
@@ -2745,12 +2608,253 @@
         <w:t>−1</w:t>
       </w:r>
       <w:r>
-        <w:t>)</w:t>
+        <w:t xml:space="preserve">) </w:t>
+      </w:r>
+      <w:r>
+        <w:rPr>
+          <w:rFonts w:ascii="Cambria Math" w:hAnsi="Cambria Math" w:cs="Cambria Math"/>
+        </w:rPr>
+        <w:t>𝑥</w:t>
+      </w:r>
+      <w:r>
+        <w:rPr>
+          <w:rFonts w:ascii="Cambria Math" w:hAnsi="Cambria Math" w:cs="Cambria Math"/>
+          <w:vertAlign w:val="subscript"/>
+        </w:rPr>
+        <w:t>𝑖</w:t>
+      </w:r>
+      <w:r>
+        <w:t xml:space="preserve"> − </w:t>
+      </w:r>
+      <w:r>
+        <w:rPr>
+          <w:rFonts w:ascii="Cambria Math" w:hAnsi="Cambria Math" w:cs="Cambria Math"/>
+        </w:rPr>
+        <w:t>𝑥</w:t>
+      </w:r>
+      <w:r>
+        <w:rPr>
+          <w:rFonts w:ascii="Cambria Math" w:hAnsi="Cambria Math" w:cs="Cambria Math"/>
+          <w:vertAlign w:val="subscript"/>
+        </w:rPr>
+        <w:t>𝑖</w:t>
+      </w:r>
+      <w:r>
+        <w:rPr>
+          <w:vertAlign w:val="subscript"/>
+        </w:rPr>
+        <w:t>−1</w:t>
       </w:r>
       <w:r>
         <w:t xml:space="preserve"> </w:t>
       </w:r>
       <w:r>
+        <w:br/>
+        <w:t xml:space="preserve">Рабочая формула метода: </w:t>
+      </w:r>
+      <w:r>
+        <w:br/>
+      </w:r>
+      <w:r>
+        <w:rPr>
+          <w:rFonts w:ascii="Cambria Math" w:hAnsi="Cambria Math" w:cs="Cambria Math"/>
+        </w:rPr>
+        <w:t>𝒙</w:t>
+      </w:r>
+      <w:r>
+        <w:rPr>
+          <w:rFonts w:ascii="Cambria Math" w:hAnsi="Cambria Math" w:cs="Cambria Math"/>
+          <w:vertAlign w:val="subscript"/>
+        </w:rPr>
+        <w:t>𝒊</w:t>
+      </w:r>
+      <w:r>
+        <w:rPr>
+          <w:vertAlign w:val="subscript"/>
+        </w:rPr>
+        <w:t>+</w:t>
+      </w:r>
+      <w:r>
+        <w:rPr>
+          <w:rFonts w:ascii="Cambria Math" w:hAnsi="Cambria Math" w:cs="Cambria Math"/>
+          <w:vertAlign w:val="subscript"/>
+        </w:rPr>
+        <w:t>𝟏</w:t>
+      </w:r>
+      <w:r>
+        <w:t xml:space="preserve"> = </w:t>
+      </w:r>
+      <w:r>
+        <w:rPr>
+          <w:rFonts w:ascii="Cambria Math" w:hAnsi="Cambria Math" w:cs="Cambria Math"/>
+        </w:rPr>
+        <w:t>𝒙</w:t>
+      </w:r>
+      <w:r>
+        <w:rPr>
+          <w:rFonts w:ascii="Cambria Math" w:hAnsi="Cambria Math" w:cs="Cambria Math"/>
+          <w:vertAlign w:val="subscript"/>
+        </w:rPr>
+        <w:t>𝒊</w:t>
+      </w:r>
+      <w:r>
+        <w:t xml:space="preserve"> – (</w:t>
+      </w:r>
+      <w:r>
+        <w:rPr>
+          <w:rFonts w:ascii="Cambria Math" w:hAnsi="Cambria Math" w:cs="Cambria Math"/>
+        </w:rPr>
+        <w:t>𝒙</w:t>
+      </w:r>
+      <w:r>
+        <w:rPr>
+          <w:rFonts w:ascii="Cambria Math" w:hAnsi="Cambria Math" w:cs="Cambria Math"/>
+          <w:vertAlign w:val="subscript"/>
+        </w:rPr>
+        <w:t>𝒊</w:t>
+      </w:r>
+      <w:r>
+        <w:t xml:space="preserve"> − </w:t>
+      </w:r>
+      <w:r>
+        <w:rPr>
+          <w:rFonts w:ascii="Cambria Math" w:hAnsi="Cambria Math" w:cs="Cambria Math"/>
+        </w:rPr>
+        <w:t>𝒙</w:t>
+      </w:r>
+      <w:r>
+        <w:rPr>
+          <w:rFonts w:ascii="Cambria Math" w:hAnsi="Cambria Math" w:cs="Cambria Math"/>
+          <w:vertAlign w:val="subscript"/>
+        </w:rPr>
+        <w:t>𝒊</w:t>
+      </w:r>
+      <w:r>
+        <w:rPr>
+          <w:vertAlign w:val="subscript"/>
+        </w:rPr>
+        <w:t>−</w:t>
+      </w:r>
+      <w:r>
+        <w:rPr>
+          <w:rFonts w:ascii="Cambria Math" w:hAnsi="Cambria Math" w:cs="Cambria Math"/>
+          <w:vertAlign w:val="subscript"/>
+        </w:rPr>
+        <w:t>𝟏</w:t>
+      </w:r>
+      <w:r>
+        <w:rPr>
+          <w:rFonts w:ascii="Cambria Math" w:hAnsi="Cambria Math" w:cs="Cambria Math"/>
+        </w:rPr>
+        <w:t>)/(𝒇</w:t>
+      </w:r>
+      <w:r>
+        <w:t>(</w:t>
+      </w:r>
+      <w:r>
+        <w:rPr>
+          <w:rFonts w:ascii="Cambria Math" w:hAnsi="Cambria Math" w:cs="Cambria Math"/>
+        </w:rPr>
+        <w:t>𝒙</w:t>
+      </w:r>
+      <w:r>
+        <w:rPr>
+          <w:rFonts w:ascii="Cambria Math" w:hAnsi="Cambria Math" w:cs="Cambria Math"/>
+          <w:vertAlign w:val="subscript"/>
+        </w:rPr>
+        <w:t>𝒊</w:t>
+      </w:r>
+      <w:r>
+        <w:t xml:space="preserve">) − </w:t>
+      </w:r>
+      <w:r>
+        <w:rPr>
+          <w:rFonts w:ascii="Cambria Math" w:hAnsi="Cambria Math" w:cs="Cambria Math"/>
+        </w:rPr>
+        <w:t>𝒇</w:t>
+      </w:r>
+      <w:r>
+        <w:t>(</w:t>
+      </w:r>
+      <w:r>
+        <w:rPr>
+          <w:rFonts w:ascii="Cambria Math" w:hAnsi="Cambria Math" w:cs="Cambria Math"/>
+        </w:rPr>
+        <w:t>𝒙</w:t>
+      </w:r>
+      <w:r>
+        <w:rPr>
+          <w:rFonts w:ascii="Cambria Math" w:hAnsi="Cambria Math" w:cs="Cambria Math"/>
+          <w:vertAlign w:val="subscript"/>
+        </w:rPr>
+        <w:t>𝒊</w:t>
+      </w:r>
+      <w:r>
+        <w:rPr>
+          <w:vertAlign w:val="subscript"/>
+        </w:rPr>
+        <w:t>−</w:t>
+      </w:r>
+      <w:r>
+        <w:rPr>
+          <w:rFonts w:ascii="Cambria Math" w:hAnsi="Cambria Math" w:cs="Cambria Math"/>
+          <w:vertAlign w:val="subscript"/>
+        </w:rPr>
+        <w:t>𝟏</w:t>
+      </w:r>
+      <w:r>
+        <w:t>))</w:t>
+      </w:r>
+      <w:r>
+        <w:t>*</w:t>
+      </w:r>
+      <w:r>
+        <w:rPr>
+          <w:rFonts w:ascii="Cambria Math" w:hAnsi="Cambria Math" w:cs="Cambria Math"/>
+        </w:rPr>
+        <w:t>𝒇</w:t>
+      </w:r>
+      <w:r>
+        <w:t>(</w:t>
+      </w:r>
+      <w:r>
+        <w:rPr>
+          <w:rFonts w:ascii="Cambria Math" w:hAnsi="Cambria Math" w:cs="Cambria Math"/>
+        </w:rPr>
+        <w:t>𝒙</w:t>
+      </w:r>
+      <w:r>
+        <w:rPr>
+          <w:rFonts w:ascii="Cambria Math" w:hAnsi="Cambria Math" w:cs="Cambria Math"/>
+          <w:vertAlign w:val="subscript"/>
+        </w:rPr>
+        <w:t>𝒊</w:t>
+      </w:r>
+      <w:r>
+        <w:rPr>
+          <w:rFonts w:ascii="Cambria Math" w:hAnsi="Cambria Math" w:cs="Cambria Math"/>
+        </w:rPr>
+        <w:t>);</w:t>
+      </w:r>
+      <w:r>
+        <w:t xml:space="preserve"> </w:t>
+      </w:r>
+      <w:r>
+        <w:rPr>
+          <w:rFonts w:ascii="Cambria Math" w:hAnsi="Cambria Math" w:cs="Cambria Math"/>
+        </w:rPr>
+        <w:t>𝑖</w:t>
+      </w:r>
+      <w:r>
+        <w:t xml:space="preserve"> = 1,2 ...</w:t>
+      </w:r>
+      <w:r>
+        <w:br/>
+      </w:r>
+      <w:r>
+        <w:t xml:space="preserve">Метод секущих является двухшаговым, т. е. новое приближение </w:t>
+      </w:r>
+      <w:r>
         <w:rPr>
           <w:rFonts w:ascii="Cambria Math" w:hAnsi="Cambria Math" w:cs="Cambria Math"/>
         </w:rPr>
@@ -2764,7 +2868,13 @@
         <w:t>𝑖</w:t>
       </w:r>
       <w:r>
-        <w:t xml:space="preserve"> − </w:t>
+        <w:rPr>
+          <w:vertAlign w:val="subscript"/>
+        </w:rPr>
+        <w:t>+1</w:t>
+      </w:r>
+      <w:r>
+        <w:t xml:space="preserve"> определяется двумя предыдущими итерациями </w:t>
       </w:r>
       <w:r>
         <w:rPr>
@@ -2780,251 +2890,33 @@
         <w:t>𝑖</w:t>
       </w:r>
       <w:r>
+        <w:t xml:space="preserve"> и </w:t>
+      </w:r>
+      <w:r>
+        <w:rPr>
+          <w:rFonts w:ascii="Cambria Math" w:hAnsi="Cambria Math" w:cs="Cambria Math"/>
+        </w:rPr>
+        <w:t>𝑥</w:t>
+      </w:r>
+      <w:r>
+        <w:rPr>
+          <w:rFonts w:ascii="Cambria Math" w:hAnsi="Cambria Math" w:cs="Cambria Math"/>
+          <w:vertAlign w:val="subscript"/>
+        </w:rPr>
+        <w:t>𝑖</w:t>
+      </w:r>
+      <w:r>
         <w:rPr>
           <w:vertAlign w:val="subscript"/>
         </w:rPr>
         <w:t>−1</w:t>
       </w:r>
       <w:r>
-        <w:t xml:space="preserve"> </w:t>
+        <w:t>.</w:t>
       </w:r>
       <w:r>
         <w:br/>
-      </w:r>
-      <w:r>
-        <w:t xml:space="preserve">Рабочая формула метода: </w:t>
-      </w:r>
-      <w:r>
-        <w:br/>
-      </w:r>
-      <w:r>
-        <w:rPr>
-          <w:rFonts w:ascii="Cambria Math" w:hAnsi="Cambria Math" w:cs="Cambria Math"/>
-        </w:rPr>
-        <w:t>𝒙</w:t>
-      </w:r>
-      <w:r>
-        <w:rPr>
-          <w:rFonts w:ascii="Cambria Math" w:hAnsi="Cambria Math" w:cs="Cambria Math"/>
-          <w:vertAlign w:val="subscript"/>
-        </w:rPr>
-        <w:t>𝒊</w:t>
-      </w:r>
-      <w:r>
-        <w:rPr>
-          <w:vertAlign w:val="subscript"/>
-        </w:rPr>
-        <w:t>+</w:t>
-      </w:r>
-      <w:r>
-        <w:rPr>
-          <w:rFonts w:ascii="Cambria Math" w:hAnsi="Cambria Math" w:cs="Cambria Math"/>
-          <w:vertAlign w:val="subscript"/>
-        </w:rPr>
-        <w:t>𝟏</w:t>
-      </w:r>
-      <w:r>
-        <w:t xml:space="preserve"> = </w:t>
-      </w:r>
-      <w:r>
-        <w:rPr>
-          <w:rFonts w:ascii="Cambria Math" w:hAnsi="Cambria Math" w:cs="Cambria Math"/>
-        </w:rPr>
-        <w:t>𝒙</w:t>
-      </w:r>
-      <w:r>
-        <w:rPr>
-          <w:rFonts w:ascii="Cambria Math" w:hAnsi="Cambria Math" w:cs="Cambria Math"/>
-          <w:vertAlign w:val="subscript"/>
-        </w:rPr>
-        <w:t>𝒊</w:t>
-      </w:r>
-      <w:r>
-        <w:t xml:space="preserve"> </w:t>
-      </w:r>
-      <w:r>
-        <w:t>–</w:t>
-      </w:r>
-      <w:r>
-        <w:t xml:space="preserve"> </w:t>
-      </w:r>
-      <w:r>
-        <w:t>(</w:t>
-      </w:r>
-      <w:r>
-        <w:rPr>
-          <w:rFonts w:ascii="Cambria Math" w:hAnsi="Cambria Math" w:cs="Cambria Math"/>
-        </w:rPr>
-        <w:t>𝒙</w:t>
-      </w:r>
-      <w:r>
-        <w:rPr>
-          <w:rFonts w:ascii="Cambria Math" w:hAnsi="Cambria Math" w:cs="Cambria Math"/>
-          <w:vertAlign w:val="subscript"/>
-        </w:rPr>
-        <w:t>𝒊</w:t>
-      </w:r>
-      <w:r>
-        <w:t xml:space="preserve"> − </w:t>
-      </w:r>
-      <w:r>
-        <w:rPr>
-          <w:rFonts w:ascii="Cambria Math" w:hAnsi="Cambria Math" w:cs="Cambria Math"/>
-        </w:rPr>
-        <w:t>𝒙</w:t>
-      </w:r>
-      <w:r>
-        <w:rPr>
-          <w:rFonts w:ascii="Cambria Math" w:hAnsi="Cambria Math" w:cs="Cambria Math"/>
-          <w:vertAlign w:val="subscript"/>
-        </w:rPr>
-        <w:t>𝒊</w:t>
-      </w:r>
-      <w:r>
-        <w:rPr>
-          <w:vertAlign w:val="subscript"/>
-        </w:rPr>
-        <w:t>−</w:t>
-      </w:r>
-      <w:r>
-        <w:rPr>
-          <w:rFonts w:ascii="Cambria Math" w:hAnsi="Cambria Math" w:cs="Cambria Math"/>
-          <w:vertAlign w:val="subscript"/>
-        </w:rPr>
-        <w:t>𝟏</w:t>
-      </w:r>
-      <w:r>
-        <w:rPr>
-          <w:rFonts w:ascii="Cambria Math" w:hAnsi="Cambria Math" w:cs="Cambria Math"/>
-        </w:rPr>
-        <w:t>)/(</w:t>
-      </w:r>
-      <w:r>
-        <w:rPr>
-          <w:rFonts w:ascii="Cambria Math" w:hAnsi="Cambria Math" w:cs="Cambria Math"/>
-        </w:rPr>
-        <w:t>𝒇</w:t>
-      </w:r>
-      <w:r>
-        <w:t>(</w:t>
-      </w:r>
-      <w:r>
-        <w:rPr>
-          <w:rFonts w:ascii="Cambria Math" w:hAnsi="Cambria Math" w:cs="Cambria Math"/>
-        </w:rPr>
-        <w:t>𝒙</w:t>
-      </w:r>
-      <w:r>
-        <w:rPr>
-          <w:rFonts w:ascii="Cambria Math" w:hAnsi="Cambria Math" w:cs="Cambria Math"/>
-          <w:vertAlign w:val="subscript"/>
-        </w:rPr>
-        <w:t>𝒊</w:t>
-      </w:r>
-      <w:r>
-        <w:t xml:space="preserve">) − </w:t>
-      </w:r>
-      <w:r>
-        <w:rPr>
-          <w:rFonts w:ascii="Cambria Math" w:hAnsi="Cambria Math" w:cs="Cambria Math"/>
-        </w:rPr>
-        <w:t>𝒇</w:t>
-      </w:r>
-      <w:r>
-        <w:t>(</w:t>
-      </w:r>
-      <w:r>
-        <w:rPr>
-          <w:rFonts w:ascii="Cambria Math" w:hAnsi="Cambria Math" w:cs="Cambria Math"/>
-        </w:rPr>
-        <w:t>𝒙</w:t>
-      </w:r>
-      <w:r>
-        <w:rPr>
-          <w:rFonts w:ascii="Cambria Math" w:hAnsi="Cambria Math" w:cs="Cambria Math"/>
-          <w:vertAlign w:val="subscript"/>
-        </w:rPr>
-        <w:t>𝒊</w:t>
-      </w:r>
-      <w:r>
-        <w:rPr>
-          <w:vertAlign w:val="subscript"/>
-        </w:rPr>
-        <w:t>−</w:t>
-      </w:r>
-      <w:r>
-        <w:rPr>
-          <w:rFonts w:ascii="Cambria Math" w:hAnsi="Cambria Math" w:cs="Cambria Math"/>
-          <w:vertAlign w:val="subscript"/>
-        </w:rPr>
-        <w:t>𝟏</w:t>
-      </w:r>
-      <w:r>
-        <w:t>)</w:t>
-      </w:r>
-      <w:r>
-        <w:t>)</w:t>
-      </w:r>
-      <w:r>
-        <w:t>*</w:t>
-      </w:r>
-      <w:r>
-        <w:rPr>
-          <w:rFonts w:ascii="Cambria Math" w:hAnsi="Cambria Math" w:cs="Cambria Math"/>
-        </w:rPr>
-        <w:t>𝒇</w:t>
-      </w:r>
-      <w:r>
-        <w:t>(</w:t>
-      </w:r>
-      <w:r>
-        <w:rPr>
-          <w:rFonts w:ascii="Cambria Math" w:hAnsi="Cambria Math" w:cs="Cambria Math"/>
-        </w:rPr>
-        <w:t>𝒙</w:t>
-      </w:r>
-      <w:r>
-        <w:rPr>
-          <w:rFonts w:ascii="Cambria Math" w:hAnsi="Cambria Math" w:cs="Cambria Math"/>
-          <w:vertAlign w:val="subscript"/>
-        </w:rPr>
-        <w:t>𝒊</w:t>
-      </w:r>
-      <w:r>
-        <w:rPr>
-          <w:rFonts w:ascii="Cambria Math" w:hAnsi="Cambria Math" w:cs="Cambria Math"/>
-        </w:rPr>
-        <w:t>);</w:t>
-      </w:r>
-      <w:r>
-        <w:t xml:space="preserve"> </w:t>
-      </w:r>
-      <w:r>
-        <w:rPr>
-          <w:rFonts w:ascii="Cambria Math" w:hAnsi="Cambria Math" w:cs="Cambria Math"/>
-        </w:rPr>
-        <w:t>𝑖</w:t>
-      </w:r>
-      <w:r>
-        <w:t xml:space="preserve"> = 1,2 ...</w:t>
-      </w:r>
-      <w:r>
-        <w:br/>
-      </w:r>
-      <w:r>
-        <w:t xml:space="preserve">Метод секущих является </w:t>
-      </w:r>
-      <w:r>
-        <w:t>двухшаговым</w:t>
-      </w:r>
-      <w:r>
-        <w:t xml:space="preserve">, </w:t>
-      </w:r>
-      <w:r>
-        <w:t>т. е.</w:t>
-      </w:r>
-      <w:r>
-        <w:t xml:space="preserve"> новое приближение </w:t>
+        <w:t xml:space="preserve">Выбор </w:t>
       </w:r>
       <w:r>
         <w:rPr>
@@ -3034,22 +2926,12 @@
       </w:r>
       <w:r>
         <w:rPr>
-          <w:rFonts w:ascii="Cambria Math" w:hAnsi="Cambria Math" w:cs="Cambria Math"/>
-          <w:vertAlign w:val="subscript"/>
-        </w:rPr>
-        <w:t>𝑖</w:t>
-      </w:r>
-      <w:r>
-        <w:rPr>
-          <w:vertAlign w:val="subscript"/>
-        </w:rPr>
-        <w:t>+1</w:t>
-      </w:r>
-      <w:r>
-        <w:t xml:space="preserve"> </w:t>
-      </w:r>
-      <w:r>
-        <w:t xml:space="preserve">определяется двумя предыдущими итерациями </w:t>
+          <w:vertAlign w:val="subscript"/>
+        </w:rPr>
+        <w:t>0</w:t>
+      </w:r>
+      <w:r>
+        <w:t xml:space="preserve"> определяется как и в методе Ньютона, </w:t>
       </w:r>
       <w:r>
         <w:rPr>
@@ -3059,83 +2941,12 @@
       </w:r>
       <w:r>
         <w:rPr>
-          <w:rFonts w:ascii="Cambria Math" w:hAnsi="Cambria Math" w:cs="Cambria Math"/>
-          <w:vertAlign w:val="subscript"/>
-        </w:rPr>
-        <w:t>𝑖</w:t>
-      </w:r>
-      <w:r>
-        <w:t xml:space="preserve"> и </w:t>
-      </w:r>
-      <w:r>
-        <w:rPr>
-          <w:rFonts w:ascii="Cambria Math" w:hAnsi="Cambria Math" w:cs="Cambria Math"/>
-        </w:rPr>
-        <w:t>𝑥</w:t>
-      </w:r>
-      <w:r>
-        <w:rPr>
-          <w:rFonts w:ascii="Cambria Math" w:hAnsi="Cambria Math" w:cs="Cambria Math"/>
-          <w:vertAlign w:val="subscript"/>
-        </w:rPr>
-        <w:t>𝑖</w:t>
-      </w:r>
-      <w:r>
-        <w:rPr>
-          <w:vertAlign w:val="subscript"/>
-        </w:rPr>
-        <w:t>−1</w:t>
-      </w:r>
-      <w:r>
-        <w:t>.</w:t>
-      </w:r>
-      <w:r>
-        <w:br/>
-      </w:r>
-      <w:r>
-        <w:t xml:space="preserve">Выбор </w:t>
-      </w:r>
-      <w:r>
-        <w:rPr>
-          <w:rFonts w:ascii="Cambria Math" w:hAnsi="Cambria Math" w:cs="Cambria Math"/>
-        </w:rPr>
-        <w:t>𝑥</w:t>
-      </w:r>
-      <w:r>
-        <w:rPr>
-          <w:vertAlign w:val="subscript"/>
-        </w:rPr>
-        <w:t>0</w:t>
-      </w:r>
-      <w:r>
-        <w:t xml:space="preserve"> </w:t>
-      </w:r>
-      <w:r>
-        <w:t xml:space="preserve">определяется </w:t>
-      </w:r>
-      <w:r>
-        <w:t xml:space="preserve">как и в методе Ньютона, </w:t>
-      </w:r>
-      <w:r>
-        <w:rPr>
-          <w:rFonts w:ascii="Cambria Math" w:hAnsi="Cambria Math" w:cs="Cambria Math"/>
-        </w:rPr>
-        <w:t>𝑥</w:t>
-      </w:r>
-      <w:r>
-        <w:rPr>
           <w:vertAlign w:val="subscript"/>
         </w:rPr>
         <w:t>1</w:t>
       </w:r>
       <w:r>
-        <w:t xml:space="preserve"> выбирается рядом с</w:t>
-      </w:r>
-      <w:r>
-        <w:t xml:space="preserve"> </w:t>
-      </w:r>
-      <w:r>
-        <w:t>начальным самостоятельно.</w:t>
+        <w:t xml:space="preserve"> выбирается рядом с начальным самостоятельно.</w:t>
       </w:r>
     </w:p>
     <w:p>
@@ -3155,9 +2966,6 @@
     <w:p>
       <w:pPr>
         <w:spacing w:after="160"/>
-        <w:rPr>
-          <w:lang w:val="en-US"/>
-        </w:rPr>
       </w:pPr>
       <w:r>
         <w:t xml:space="preserve">Уравнение </w:t>
@@ -3341,8 +3149,6 @@
       </w:r>
       <w:r>
         <w:br/>
-      </w:r>
-      <w:r>
         <w:t xml:space="preserve">Рабочая формула метода: </w:t>
       </w:r>
       <w:r>
@@ -3394,14 +3200,10 @@
       </w:r>
       <w:r>
         <w:br/>
-      </w:r>
-      <w:r>
         <w:t>Условия сходимости метода простой итерации определяются следующей теоремой.</w:t>
       </w:r>
       <w:r>
         <w:br/>
-      </w:r>
-      <w:r>
         <w:t xml:space="preserve">Теорема. Если на отрезке локализации </w:t>
       </w:r>
       <w:r>
@@ -3547,8 +3349,6 @@
       </w:r>
       <w:r>
         <w:br/>
-      </w:r>
-      <w:r>
         <w:t>Достаточное условие сходимости метода:</w:t>
       </w:r>
       <w:r>
@@ -3612,89 +3412,88 @@
         <w:rPr>
           <w:rFonts w:ascii="Cambria Math" w:hAnsi="Cambria Math" w:cs="Cambria Math"/>
         </w:rPr>
+        <w:t xml:space="preserve">𝑞 </w:t>
+      </w:r>
+      <w:r>
+        <w:t>= max</w:t>
+      </w:r>
+      <w:r>
+        <w:rPr>
+          <w:vertAlign w:val="subscript"/>
+        </w:rPr>
+        <w:t>[</w:t>
+      </w:r>
+      <w:r>
+        <w:rPr>
+          <w:rFonts w:ascii="Cambria Math" w:hAnsi="Cambria Math" w:cs="Cambria Math"/>
+          <w:vertAlign w:val="subscript"/>
+        </w:rPr>
+        <w:t>𝑎</w:t>
+      </w:r>
+      <w:r>
+        <w:rPr>
+          <w:vertAlign w:val="subscript"/>
+        </w:rPr>
+        <w:t>,</w:t>
+      </w:r>
+      <w:r>
+        <w:rPr>
+          <w:rFonts w:ascii="Cambria Math" w:hAnsi="Cambria Math" w:cs="Cambria Math"/>
+          <w:vertAlign w:val="subscript"/>
+        </w:rPr>
+        <w:t>𝑏</w:t>
+      </w:r>
+      <w:r>
+        <w:rPr>
+          <w:vertAlign w:val="subscript"/>
+        </w:rPr>
+        <w:t>]</w:t>
+      </w:r>
+      <w:r>
+        <w:t xml:space="preserve"> </w:t>
+      </w:r>
+      <w:r>
+        <w:rPr>
+          <w:rFonts w:ascii="Cambria Math" w:hAnsi="Cambria Math" w:cs="Cambria Math"/>
+        </w:rPr>
+        <w:t>|</w:t>
+      </w:r>
+      <w:r>
+        <w:rPr>
+          <w:rFonts w:ascii="Cambria Math" w:hAnsi="Cambria Math" w:cs="Cambria Math"/>
+        </w:rPr>
+        <w:t>𝜑</w:t>
+      </w:r>
+      <w:r>
+        <w:t xml:space="preserve">′ </w:t>
+      </w:r>
+      <w:r>
+        <w:rPr>
+          <w:rFonts w:ascii="Cambria Math" w:hAnsi="Cambria Math" w:cs="Cambria Math"/>
+        </w:rPr>
+        <w:t>𝑥</w:t>
+      </w:r>
+      <w:r>
+        <w:rPr>
+          <w:rFonts w:ascii="Cambria Math" w:hAnsi="Cambria Math" w:cs="Cambria Math"/>
+        </w:rPr>
+        <w:t>|</w:t>
+      </w:r>
+      <w:r>
+        <w:br/>
+        <w:t xml:space="preserve">При </w:t>
+      </w:r>
+      <w:r>
+        <w:rPr>
+          <w:rFonts w:ascii="Cambria Math" w:hAnsi="Cambria Math" w:cs="Cambria Math"/>
+        </w:rPr>
         <w:t>𝑞</w:t>
       </w:r>
       <w:r>
-        <w:rPr>
-          <w:rFonts w:ascii="Cambria Math" w:hAnsi="Cambria Math" w:cs="Cambria Math"/>
-        </w:rPr>
-        <w:t xml:space="preserve"> </w:t>
-      </w:r>
-      <w:r>
-        <w:t>=</w:t>
-      </w:r>
-      <w:r>
-        <w:t xml:space="preserve"> </w:t>
-      </w:r>
-      <w:r>
-        <w:t>max</w:t>
-      </w:r>
-      <w:r>
-        <w:rPr>
-          <w:vertAlign w:val="subscript"/>
-        </w:rPr>
-        <w:t>[</w:t>
-      </w:r>
-      <w:r>
-        <w:rPr>
-          <w:rFonts w:ascii="Cambria Math" w:hAnsi="Cambria Math" w:cs="Cambria Math"/>
-          <w:vertAlign w:val="subscript"/>
-        </w:rPr>
-        <w:t>𝑎</w:t>
-      </w:r>
-      <w:r>
-        <w:rPr>
-          <w:vertAlign w:val="subscript"/>
-        </w:rPr>
-        <w:t>,</w:t>
-      </w:r>
-      <w:r>
-        <w:rPr>
-          <w:rFonts w:ascii="Cambria Math" w:hAnsi="Cambria Math" w:cs="Cambria Math"/>
-          <w:vertAlign w:val="subscript"/>
-        </w:rPr>
-        <w:t>𝑏</w:t>
-      </w:r>
-      <w:r>
-        <w:rPr>
-          <w:vertAlign w:val="subscript"/>
-        </w:rPr>
-        <w:t>]</w:t>
-      </w:r>
-      <w:r>
-        <w:t xml:space="preserve"> </w:t>
-      </w:r>
-      <w:r>
-        <w:rPr>
-          <w:rFonts w:ascii="Cambria Math" w:hAnsi="Cambria Math" w:cs="Cambria Math"/>
-        </w:rPr>
-        <w:t>|</w:t>
-      </w:r>
-      <w:r>
-        <w:rPr>
-          <w:rFonts w:ascii="Cambria Math" w:hAnsi="Cambria Math" w:cs="Cambria Math"/>
-        </w:rPr>
-        <w:t>𝜑</w:t>
-      </w:r>
-      <w:r>
-        <w:t xml:space="preserve">′ </w:t>
-      </w:r>
-      <w:r>
-        <w:rPr>
-          <w:rFonts w:ascii="Cambria Math" w:hAnsi="Cambria Math" w:cs="Cambria Math"/>
-        </w:rPr>
-        <w:t>𝑥</w:t>
-      </w:r>
-      <w:r>
-        <w:rPr>
-          <w:rFonts w:ascii="Cambria Math" w:hAnsi="Cambria Math" w:cs="Cambria Math"/>
-        </w:rPr>
-        <w:t>|</w:t>
+        <w:t xml:space="preserve"> ≈ 0 - скорость сходимости высокая,</w:t>
       </w:r>
       <w:r>
         <w:br/>
-      </w:r>
-      <w:r>
         <w:t xml:space="preserve">При </w:t>
       </w:r>
       <w:r>
@@ -3704,12 +3503,10 @@
         <w:t>𝑞</w:t>
       </w:r>
       <w:r>
-        <w:t xml:space="preserve"> ≈ 0 - скорость сходимости высокая,</w:t>
+        <w:t xml:space="preserve"> ≈ 1 - скорость сходимости низкая,</w:t>
       </w:r>
       <w:r>
         <w:br/>
-      </w:r>
-      <w:r>
         <w:t xml:space="preserve">При </w:t>
       </w:r>
       <w:r>
@@ -3719,27 +3516,10 @@
         <w:t>𝑞</w:t>
       </w:r>
       <w:r>
-        <w:t xml:space="preserve"> ≈ 1 - скорость сходимости низкая,</w:t>
+        <w:t xml:space="preserve"> &gt; 1 - нет сходимости.</w:t>
       </w:r>
       <w:r>
         <w:br/>
-      </w:r>
-      <w:r>
-        <w:t xml:space="preserve">При </w:t>
-      </w:r>
-      <w:r>
-        <w:rPr>
-          <w:rFonts w:ascii="Cambria Math" w:hAnsi="Cambria Math" w:cs="Cambria Math"/>
-        </w:rPr>
-        <w:t>𝑞</w:t>
-      </w:r>
-      <w:r>
-        <w:t xml:space="preserve"> &gt; 1 - нет сходимости.</w:t>
-      </w:r>
-      <w:r>
-        <w:br/>
-      </w:r>
-      <w:r>
         <w:t xml:space="preserve">Чем меньше </w:t>
       </w:r>
       <w:r>
@@ -3765,7 +3545,6 @@
         <w:spacing w:after="160"/>
         <w:rPr>
           <w:rFonts w:ascii="Cambria Math" w:hAnsi="Cambria Math" w:cs="Cambria Math"/>
-          <w:lang w:val="en-US"/>
         </w:rPr>
       </w:pPr>
       <w:r>
@@ -4059,9 +3838,6 @@
         <w:t xml:space="preserve">0 </w:t>
       </w:r>
       <w:r>
-        <w:rPr>
-          <w:lang w:val="en-US"/>
-        </w:rPr>
         <w:br/>
         <w:t>-------------------------</w:t>
       </w:r>
@@ -4387,8 +4163,6 @@
       </w:r>
       <w:r>
         <w:br/>
-      </w:r>
-      <w:r>
         <w:t xml:space="preserve">Если выбрано начальное приближение: </w:t>
       </w:r>
       <w:r>
@@ -4490,8 +4264,6 @@
       </w:r>
       <w:r>
         <w:br/>
-      </w:r>
-      <w:r>
         <w:t>получим первые приближения к корням:</w:t>
       </w:r>
       <w:r>
@@ -4897,8 +4669,6 @@
       </w:r>
       <w:r>
         <w:br/>
-      </w:r>
-      <w:r>
         <w:t>Последующие приближения находятся по формулам</w:t>
       </w:r>
       <w:r>
@@ -6070,14 +5840,200 @@
         <w:t xml:space="preserve"> </w:t>
       </w:r>
       <w:r>
-        <w:t>≈</w:t>
-      </w:r>
-      <w:r>
+        <w:t xml:space="preserve">≈ </w:t>
+      </w:r>
+      <w:r>
+        <w:rPr>
+          <w:rFonts w:ascii="Cambria Math" w:hAnsi="Cambria Math" w:cs="Cambria Math"/>
+        </w:rPr>
+        <w:t>𝐹</w:t>
+      </w:r>
+      <w:r>
+        <w:rPr>
+          <w:vertAlign w:val="subscript"/>
+        </w:rPr>
+        <w:t>1</w:t>
+      </w:r>
+      <w:r>
+        <w:rPr>
+          <w:rFonts w:ascii="Cambria Math" w:hAnsi="Cambria Math" w:cs="Cambria Math"/>
+        </w:rPr>
+        <w:t>(</w:t>
+      </w:r>
+      <w:r>
+        <w:rPr>
+          <w:rFonts w:ascii="Cambria Math" w:hAnsi="Cambria Math" w:cs="Cambria Math"/>
+          <w:lang w:val="en-US"/>
+        </w:rPr>
+        <w:t>a</w:t>
+      </w:r>
+      <w:r>
+        <w:rPr>
+          <w:rFonts w:ascii="Cambria Math" w:hAnsi="Cambria Math" w:cs="Cambria Math"/>
+          <w:vertAlign w:val="subscript"/>
+        </w:rPr>
+        <w:t>1</w:t>
+      </w:r>
+      <w:r>
+        <w:t>,</w:t>
+      </w:r>
+      <w:r>
+        <w:rPr>
+          <w:rFonts w:ascii="Cambria Math" w:hAnsi="Cambria Math" w:cs="Cambria Math"/>
+        </w:rPr>
         <w:t xml:space="preserve"> </w:t>
       </w:r>
       <w:r>
         <w:rPr>
           <w:rFonts w:ascii="Cambria Math" w:hAnsi="Cambria Math" w:cs="Cambria Math"/>
+          <w:lang w:val="en-US"/>
+        </w:rPr>
+        <w:t>a</w:t>
+      </w:r>
+      <w:r>
+        <w:rPr>
+          <w:rFonts w:ascii="Cambria Math" w:hAnsi="Cambria Math" w:cs="Cambria Math"/>
+          <w:vertAlign w:val="subscript"/>
+        </w:rPr>
+        <w:t>2</w:t>
+      </w:r>
+      <w:r>
+        <w:t>,</w:t>
+      </w:r>
+      <w:r>
+        <w:t xml:space="preserve"> </w:t>
+      </w:r>
+      <w:r>
+        <w:t>...,</w:t>
+      </w:r>
+      <w:r>
+        <w:t xml:space="preserve"> </w:t>
+      </w:r>
+      <w:r>
+        <w:rPr>
+          <w:rFonts w:ascii="Cambria Math" w:hAnsi="Cambria Math" w:cs="Cambria Math"/>
+          <w:lang w:val="en-US"/>
+        </w:rPr>
+        <w:t>a</w:t>
+      </w:r>
+      <w:r>
+        <w:rPr>
+          <w:rFonts w:ascii="Cambria Math" w:hAnsi="Cambria Math" w:cs="Cambria Math"/>
+          <w:vertAlign w:val="subscript"/>
+          <w:lang w:val="en-US"/>
+        </w:rPr>
+        <w:t>n</w:t>
+      </w:r>
+      <w:r>
+        <w:rPr>
+          <w:rFonts w:ascii="Cambria Math" w:hAnsi="Cambria Math" w:cs="Cambria Math"/>
+        </w:rPr>
+        <w:t>)</w:t>
+      </w:r>
+      <w:r>
+        <w:rPr>
+          <w:rFonts w:ascii="Cambria Math" w:hAnsi="Cambria Math" w:cs="Cambria Math"/>
+        </w:rPr>
+        <w:t xml:space="preserve"> + 𝜕</w:t>
+      </w:r>
+      <w:r>
+        <w:rPr>
+          <w:rFonts w:ascii="Cambria Math" w:hAnsi="Cambria Math" w:cs="Cambria Math"/>
+          <w:lang w:val="en-US"/>
+        </w:rPr>
+        <w:t>F</w:t>
+      </w:r>
+      <w:r>
+        <w:rPr>
+          <w:rFonts w:ascii="Cambria Math" w:hAnsi="Cambria Math" w:cs="Cambria Math"/>
+          <w:vertAlign w:val="subscript"/>
+        </w:rPr>
+        <w:t>1</w:t>
+      </w:r>
+      <w:r>
+        <w:rPr>
+          <w:rFonts w:ascii="Cambria Math" w:hAnsi="Cambria Math" w:cs="Cambria Math"/>
+        </w:rPr>
+        <w:t>/𝜕𝑥</w:t>
+      </w:r>
+      <w:r>
+        <w:rPr>
+          <w:rFonts w:ascii="Cambria Math" w:hAnsi="Cambria Math" w:cs="Cambria Math"/>
+          <w:vertAlign w:val="subscript"/>
+        </w:rPr>
+        <w:t>1</w:t>
+      </w:r>
+      <w:r>
+        <w:rPr>
+          <w:rFonts w:ascii="Cambria Math" w:hAnsi="Cambria Math" w:cs="Cambria Math"/>
+        </w:rPr>
+        <w:t xml:space="preserve"> * ∆𝑥</w:t>
+      </w:r>
+      <w:r>
+        <w:rPr>
+          <w:rFonts w:ascii="Cambria Math" w:hAnsi="Cambria Math" w:cs="Cambria Math"/>
+          <w:vertAlign w:val="subscript"/>
+        </w:rPr>
+        <w:t xml:space="preserve">1 </w:t>
+      </w:r>
+      <w:r>
+        <w:rPr>
+          <w:rFonts w:ascii="Cambria Math" w:hAnsi="Cambria Math" w:cs="Cambria Math"/>
+        </w:rPr>
+        <w:t>+…+ 𝜕</w:t>
+      </w:r>
+      <w:r>
+        <w:rPr>
+          <w:rFonts w:ascii="Cambria Math" w:hAnsi="Cambria Math" w:cs="Cambria Math"/>
+          <w:lang w:val="en-US"/>
+        </w:rPr>
+        <w:t>F</w:t>
+      </w:r>
+      <w:r>
+        <w:rPr>
+          <w:rFonts w:ascii="Cambria Math" w:hAnsi="Cambria Math" w:cs="Cambria Math"/>
+          <w:vertAlign w:val="subscript"/>
+        </w:rPr>
+        <w:t>1</w:t>
+      </w:r>
+      <w:r>
+        <w:rPr>
+          <w:rFonts w:ascii="Cambria Math" w:hAnsi="Cambria Math" w:cs="Cambria Math"/>
+        </w:rPr>
+        <w:t>/𝜕𝑥</w:t>
+      </w:r>
+      <w:r>
+        <w:rPr>
+          <w:rFonts w:ascii="Cambria Math" w:hAnsi="Cambria Math" w:cs="Cambria Math"/>
+          <w:vertAlign w:val="subscript"/>
+          <w:lang w:val="en-US"/>
+        </w:rPr>
+        <w:t>n</w:t>
+      </w:r>
+      <w:r>
+        <w:rPr>
+          <w:rFonts w:ascii="Cambria Math" w:hAnsi="Cambria Math" w:cs="Cambria Math"/>
+        </w:rPr>
+        <w:t xml:space="preserve"> * ∆𝑥</w:t>
+      </w:r>
+      <w:r>
+        <w:rPr>
+          <w:rFonts w:ascii="Cambria Math" w:hAnsi="Cambria Math" w:cs="Cambria Math"/>
+          <w:vertAlign w:val="subscript"/>
+          <w:lang w:val="en-US"/>
+        </w:rPr>
+        <w:t>n</w:t>
+      </w:r>
+      <w:r>
+        <w:rPr>
+          <w:rFonts w:ascii="Cambria Math" w:hAnsi="Cambria Math" w:cs="Cambria Math"/>
+          <w:vertAlign w:val="subscript"/>
+        </w:rPr>
+        <w:br/>
+      </w:r>
+      <w:r>
+        <w:rPr>
+          <w:rFonts w:ascii="Cambria Math" w:hAnsi="Cambria Math" w:cs="Cambria Math"/>
         </w:rPr>
         <w:t>𝐹</w:t>
       </w:r>
@@ -6085,9 +6041,103 @@
         <w:rPr>
           <w:vertAlign w:val="subscript"/>
         </w:rPr>
+        <w:t>2</w:t>
+      </w:r>
+      <w:r>
+        <w:rPr>
+          <w:rFonts w:ascii="Cambria Math" w:hAnsi="Cambria Math" w:cs="Cambria Math"/>
+        </w:rPr>
+        <w:t>(</w:t>
+      </w:r>
+      <w:r>
+        <w:rPr>
+          <w:rFonts w:ascii="Cambria Math" w:hAnsi="Cambria Math" w:cs="Cambria Math"/>
+        </w:rPr>
+        <w:t>𝑥</w:t>
+      </w:r>
+      <w:r>
+        <w:rPr>
+          <w:rFonts w:ascii="Cambria Math" w:hAnsi="Cambria Math" w:cs="Cambria Math"/>
+          <w:vertAlign w:val="subscript"/>
+        </w:rPr>
         <w:t>1</w:t>
       </w:r>
       <w:r>
+        <w:t>,</w:t>
+      </w:r>
+      <w:r>
+        <w:rPr>
+          <w:rFonts w:ascii="Cambria Math" w:hAnsi="Cambria Math" w:cs="Cambria Math"/>
+        </w:rPr>
+        <w:t xml:space="preserve"> </w:t>
+      </w:r>
+      <w:r>
+        <w:rPr>
+          <w:rFonts w:ascii="Cambria Math" w:hAnsi="Cambria Math" w:cs="Cambria Math"/>
+        </w:rPr>
+        <w:t>𝑥</w:t>
+      </w:r>
+      <w:r>
+        <w:rPr>
+          <w:rFonts w:ascii="Cambria Math" w:hAnsi="Cambria Math" w:cs="Cambria Math"/>
+          <w:vertAlign w:val="subscript"/>
+        </w:rPr>
+        <w:t>2</w:t>
+      </w:r>
+      <w:r>
+        <w:t>,</w:t>
+      </w:r>
+      <w:r>
+        <w:t xml:space="preserve"> </w:t>
+      </w:r>
+      <w:r>
+        <w:t>...,</w:t>
+      </w:r>
+      <w:r>
+        <w:t xml:space="preserve"> </w:t>
+      </w:r>
+      <w:r>
+        <w:rPr>
+          <w:rFonts w:ascii="Cambria Math" w:hAnsi="Cambria Math" w:cs="Cambria Math"/>
+        </w:rPr>
+        <w:t>𝑥</w:t>
+      </w:r>
+      <w:r>
+        <w:rPr>
+          <w:rFonts w:ascii="Cambria Math" w:hAnsi="Cambria Math" w:cs="Cambria Math"/>
+          <w:vertAlign w:val="subscript"/>
+          <w:lang w:val="en-US"/>
+        </w:rPr>
+        <w:t>n</w:t>
+      </w:r>
+      <w:r>
+        <w:rPr>
+          <w:rFonts w:ascii="Cambria Math" w:hAnsi="Cambria Math" w:cs="Cambria Math"/>
+        </w:rPr>
+        <w:t>)</w:t>
+      </w:r>
+      <w:r>
+        <w:rPr>
+          <w:rFonts w:ascii="Cambria Math" w:hAnsi="Cambria Math" w:cs="Cambria Math"/>
+        </w:rPr>
+        <w:t xml:space="preserve"> </w:t>
+      </w:r>
+      <w:r>
+        <w:t xml:space="preserve">≈ </w:t>
+      </w:r>
+      <w:r>
+        <w:rPr>
+          <w:rFonts w:ascii="Cambria Math" w:hAnsi="Cambria Math" w:cs="Cambria Math"/>
+        </w:rPr>
+        <w:t>𝐹</w:t>
+      </w:r>
+      <w:r>
+        <w:rPr>
+          <w:vertAlign w:val="subscript"/>
+        </w:rPr>
+        <w:t>2</w:t>
+      </w:r>
+      <w:r>
         <w:rPr>
           <w:rFonts w:ascii="Cambria Math" w:hAnsi="Cambria Math" w:cs="Cambria Math"/>
         </w:rPr>
@@ -6167,7 +6217,403 @@
         <w:rPr>
           <w:rFonts w:ascii="Cambria Math" w:hAnsi="Cambria Math" w:cs="Cambria Math"/>
         </w:rPr>
-        <w:t xml:space="preserve"> + </w:t>
+        <w:t xml:space="preserve"> + 𝜕</w:t>
+      </w:r>
+      <w:r>
+        <w:rPr>
+          <w:rFonts w:ascii="Cambria Math" w:hAnsi="Cambria Math" w:cs="Cambria Math"/>
+          <w:lang w:val="en-US"/>
+        </w:rPr>
+        <w:t>F</w:t>
+      </w:r>
+      <w:r>
+        <w:rPr>
+          <w:rFonts w:ascii="Cambria Math" w:hAnsi="Cambria Math" w:cs="Cambria Math"/>
+          <w:vertAlign w:val="subscript"/>
+        </w:rPr>
+        <w:t>2</w:t>
+      </w:r>
+      <w:r>
+        <w:rPr>
+          <w:rFonts w:ascii="Cambria Math" w:hAnsi="Cambria Math" w:cs="Cambria Math"/>
+        </w:rPr>
+        <w:t>/𝜕𝑥</w:t>
+      </w:r>
+      <w:r>
+        <w:rPr>
+          <w:rFonts w:ascii="Cambria Math" w:hAnsi="Cambria Math" w:cs="Cambria Math"/>
+          <w:vertAlign w:val="subscript"/>
+        </w:rPr>
+        <w:t>1</w:t>
+      </w:r>
+      <w:r>
+        <w:rPr>
+          <w:rFonts w:ascii="Cambria Math" w:hAnsi="Cambria Math" w:cs="Cambria Math"/>
+        </w:rPr>
+        <w:t xml:space="preserve"> * ∆𝑥</w:t>
+      </w:r>
+      <w:r>
+        <w:rPr>
+          <w:rFonts w:ascii="Cambria Math" w:hAnsi="Cambria Math" w:cs="Cambria Math"/>
+          <w:vertAlign w:val="subscript"/>
+        </w:rPr>
+        <w:t xml:space="preserve">1 </w:t>
+      </w:r>
+      <w:r>
+        <w:rPr>
+          <w:rFonts w:ascii="Cambria Math" w:hAnsi="Cambria Math" w:cs="Cambria Math"/>
+        </w:rPr>
+        <w:t>+…+ 𝜕</w:t>
+      </w:r>
+      <w:r>
+        <w:rPr>
+          <w:rFonts w:ascii="Cambria Math" w:hAnsi="Cambria Math" w:cs="Cambria Math"/>
+          <w:lang w:val="en-US"/>
+        </w:rPr>
+        <w:t>F</w:t>
+      </w:r>
+      <w:r>
+        <w:rPr>
+          <w:rFonts w:ascii="Cambria Math" w:hAnsi="Cambria Math" w:cs="Cambria Math"/>
+          <w:vertAlign w:val="subscript"/>
+        </w:rPr>
+        <w:t>2</w:t>
+      </w:r>
+      <w:r>
+        <w:rPr>
+          <w:rFonts w:ascii="Cambria Math" w:hAnsi="Cambria Math" w:cs="Cambria Math"/>
+        </w:rPr>
+        <w:t>/𝜕𝑥</w:t>
+      </w:r>
+      <w:r>
+        <w:rPr>
+          <w:rFonts w:ascii="Cambria Math" w:hAnsi="Cambria Math" w:cs="Cambria Math"/>
+          <w:vertAlign w:val="subscript"/>
+          <w:lang w:val="en-US"/>
+        </w:rPr>
+        <w:t>n</w:t>
+      </w:r>
+      <w:r>
+        <w:rPr>
+          <w:rFonts w:ascii="Cambria Math" w:hAnsi="Cambria Math" w:cs="Cambria Math"/>
+        </w:rPr>
+        <w:t xml:space="preserve"> * ∆𝑥</w:t>
+      </w:r>
+      <w:r>
+        <w:rPr>
+          <w:rFonts w:ascii="Cambria Math" w:hAnsi="Cambria Math" w:cs="Cambria Math"/>
+          <w:vertAlign w:val="subscript"/>
+          <w:lang w:val="en-US"/>
+        </w:rPr>
+        <w:t>n</w:t>
+      </w:r>
+      <w:r>
+        <w:rPr>
+          <w:rFonts w:ascii="Cambria Math" w:hAnsi="Cambria Math" w:cs="Cambria Math"/>
+          <w:vertAlign w:val="subscript"/>
+        </w:rPr>
+        <w:br/>
+      </w:r>
+      <w:r>
+        <w:rPr>
+          <w:rFonts w:ascii="Cambria Math" w:hAnsi="Cambria Math" w:cs="Cambria Math"/>
+        </w:rPr>
+        <w:t>………………..</w:t>
+      </w:r>
+      <w:r>
+        <w:rPr>
+          <w:rFonts w:ascii="Cambria Math" w:hAnsi="Cambria Math" w:cs="Cambria Math"/>
+        </w:rPr>
+        <w:br/>
+      </w:r>
+      <w:r>
+        <w:rPr>
+          <w:rFonts w:ascii="Cambria Math" w:hAnsi="Cambria Math" w:cs="Cambria Math"/>
+        </w:rPr>
+        <w:t>𝐹</w:t>
+      </w:r>
+      <w:r>
+        <w:rPr>
+          <w:vertAlign w:val="subscript"/>
+          <w:lang w:val="en-US"/>
+        </w:rPr>
+        <w:t>n</w:t>
+      </w:r>
+      <w:r>
+        <w:rPr>
+          <w:rFonts w:ascii="Cambria Math" w:hAnsi="Cambria Math" w:cs="Cambria Math"/>
+        </w:rPr>
+        <w:t>(</w:t>
+      </w:r>
+      <w:r>
+        <w:rPr>
+          <w:rFonts w:ascii="Cambria Math" w:hAnsi="Cambria Math" w:cs="Cambria Math"/>
+        </w:rPr>
+        <w:t>𝑥</w:t>
+      </w:r>
+      <w:r>
+        <w:rPr>
+          <w:rFonts w:ascii="Cambria Math" w:hAnsi="Cambria Math" w:cs="Cambria Math"/>
+          <w:vertAlign w:val="subscript"/>
+        </w:rPr>
+        <w:t>1</w:t>
+      </w:r>
+      <w:r>
+        <w:t>,</w:t>
+      </w:r>
+      <w:r>
+        <w:rPr>
+          <w:rFonts w:ascii="Cambria Math" w:hAnsi="Cambria Math" w:cs="Cambria Math"/>
+        </w:rPr>
+        <w:t xml:space="preserve"> </w:t>
+      </w:r>
+      <w:r>
+        <w:rPr>
+          <w:rFonts w:ascii="Cambria Math" w:hAnsi="Cambria Math" w:cs="Cambria Math"/>
+        </w:rPr>
+        <w:t>𝑥</w:t>
+      </w:r>
+      <w:r>
+        <w:rPr>
+          <w:rFonts w:ascii="Cambria Math" w:hAnsi="Cambria Math" w:cs="Cambria Math"/>
+          <w:vertAlign w:val="subscript"/>
+        </w:rPr>
+        <w:t>2</w:t>
+      </w:r>
+      <w:r>
+        <w:t>,</w:t>
+      </w:r>
+      <w:r>
+        <w:t xml:space="preserve"> </w:t>
+      </w:r>
+      <w:r>
+        <w:t>...,</w:t>
+      </w:r>
+      <w:r>
+        <w:t xml:space="preserve"> </w:t>
+      </w:r>
+      <w:r>
+        <w:rPr>
+          <w:rFonts w:ascii="Cambria Math" w:hAnsi="Cambria Math" w:cs="Cambria Math"/>
+        </w:rPr>
+        <w:t>𝑥</w:t>
+      </w:r>
+      <w:r>
+        <w:rPr>
+          <w:rFonts w:ascii="Cambria Math" w:hAnsi="Cambria Math" w:cs="Cambria Math"/>
+          <w:vertAlign w:val="subscript"/>
+          <w:lang w:val="en-US"/>
+        </w:rPr>
+        <w:t>n</w:t>
+      </w:r>
+      <w:r>
+        <w:rPr>
+          <w:rFonts w:ascii="Cambria Math" w:hAnsi="Cambria Math" w:cs="Cambria Math"/>
+        </w:rPr>
+        <w:t>)</w:t>
+      </w:r>
+      <w:r>
+        <w:rPr>
+          <w:rFonts w:ascii="Cambria Math" w:hAnsi="Cambria Math" w:cs="Cambria Math"/>
+        </w:rPr>
+        <w:t xml:space="preserve"> </w:t>
+      </w:r>
+      <w:r>
+        <w:t xml:space="preserve">≈ </w:t>
+      </w:r>
+      <w:r>
+        <w:rPr>
+          <w:rFonts w:ascii="Cambria Math" w:hAnsi="Cambria Math" w:cs="Cambria Math"/>
+        </w:rPr>
+        <w:t>𝐹</w:t>
+      </w:r>
+      <w:r>
+        <w:rPr>
+          <w:vertAlign w:val="subscript"/>
+          <w:lang w:val="en-US"/>
+        </w:rPr>
+        <w:t>n</w:t>
+      </w:r>
+      <w:r>
+        <w:rPr>
+          <w:rFonts w:ascii="Cambria Math" w:hAnsi="Cambria Math" w:cs="Cambria Math"/>
+        </w:rPr>
+        <w:t>(</w:t>
+      </w:r>
+      <w:r>
+        <w:rPr>
+          <w:rFonts w:ascii="Cambria Math" w:hAnsi="Cambria Math" w:cs="Cambria Math"/>
+          <w:lang w:val="en-US"/>
+        </w:rPr>
+        <w:t>a</w:t>
+      </w:r>
+      <w:r>
+        <w:rPr>
+          <w:rFonts w:ascii="Cambria Math" w:hAnsi="Cambria Math" w:cs="Cambria Math"/>
+          <w:vertAlign w:val="subscript"/>
+        </w:rPr>
+        <w:t>1</w:t>
+      </w:r>
+      <w:r>
+        <w:t>,</w:t>
+      </w:r>
+      <w:r>
+        <w:rPr>
+          <w:rFonts w:ascii="Cambria Math" w:hAnsi="Cambria Math" w:cs="Cambria Math"/>
+        </w:rPr>
+        <w:t xml:space="preserve"> </w:t>
+      </w:r>
+      <w:r>
+        <w:rPr>
+          <w:rFonts w:ascii="Cambria Math" w:hAnsi="Cambria Math" w:cs="Cambria Math"/>
+          <w:lang w:val="en-US"/>
+        </w:rPr>
+        <w:t>a</w:t>
+      </w:r>
+      <w:r>
+        <w:rPr>
+          <w:rFonts w:ascii="Cambria Math" w:hAnsi="Cambria Math" w:cs="Cambria Math"/>
+          <w:vertAlign w:val="subscript"/>
+        </w:rPr>
+        <w:t>2</w:t>
+      </w:r>
+      <w:r>
+        <w:t>,</w:t>
+      </w:r>
+      <w:r>
+        <w:t xml:space="preserve"> </w:t>
+      </w:r>
+      <w:r>
+        <w:t>...,</w:t>
+      </w:r>
+      <w:r>
+        <w:t xml:space="preserve"> </w:t>
+      </w:r>
+      <w:r>
+        <w:rPr>
+          <w:rFonts w:ascii="Cambria Math" w:hAnsi="Cambria Math" w:cs="Cambria Math"/>
+          <w:lang w:val="en-US"/>
+        </w:rPr>
+        <w:t>a</w:t>
+      </w:r>
+      <w:r>
+        <w:rPr>
+          <w:rFonts w:ascii="Cambria Math" w:hAnsi="Cambria Math" w:cs="Cambria Math"/>
+          <w:vertAlign w:val="subscript"/>
+          <w:lang w:val="en-US"/>
+        </w:rPr>
+        <w:t>n</w:t>
+      </w:r>
+      <w:r>
+        <w:rPr>
+          <w:rFonts w:ascii="Cambria Math" w:hAnsi="Cambria Math" w:cs="Cambria Math"/>
+        </w:rPr>
+        <w:t>)</w:t>
+      </w:r>
+      <w:r>
+        <w:rPr>
+          <w:rFonts w:ascii="Cambria Math" w:hAnsi="Cambria Math" w:cs="Cambria Math"/>
+        </w:rPr>
+        <w:t xml:space="preserve"> + 𝜕</w:t>
+      </w:r>
+      <w:r>
+        <w:rPr>
+          <w:rFonts w:ascii="Cambria Math" w:hAnsi="Cambria Math" w:cs="Cambria Math"/>
+          <w:lang w:val="en-US"/>
+        </w:rPr>
+        <w:t>F</w:t>
+      </w:r>
+      <w:r>
+        <w:rPr>
+          <w:rFonts w:ascii="Cambria Math" w:hAnsi="Cambria Math" w:cs="Cambria Math"/>
+          <w:vertAlign w:val="subscript"/>
+          <w:lang w:val="en-US"/>
+        </w:rPr>
+        <w:t>n</w:t>
+      </w:r>
+      <w:r>
+        <w:rPr>
+          <w:rFonts w:ascii="Cambria Math" w:hAnsi="Cambria Math" w:cs="Cambria Math"/>
+        </w:rPr>
+        <w:t>/𝜕𝑥</w:t>
+      </w:r>
+      <w:r>
+        <w:rPr>
+          <w:rFonts w:ascii="Cambria Math" w:hAnsi="Cambria Math" w:cs="Cambria Math"/>
+          <w:vertAlign w:val="subscript"/>
+        </w:rPr>
+        <w:t>1</w:t>
+      </w:r>
+      <w:r>
+        <w:rPr>
+          <w:rFonts w:ascii="Cambria Math" w:hAnsi="Cambria Math" w:cs="Cambria Math"/>
+        </w:rPr>
+        <w:t xml:space="preserve"> * ∆𝑥</w:t>
+      </w:r>
+      <w:r>
+        <w:rPr>
+          <w:rFonts w:ascii="Cambria Math" w:hAnsi="Cambria Math" w:cs="Cambria Math"/>
+          <w:vertAlign w:val="subscript"/>
+        </w:rPr>
+        <w:t xml:space="preserve">1 </w:t>
+      </w:r>
+      <w:r>
+        <w:rPr>
+          <w:rFonts w:ascii="Cambria Math" w:hAnsi="Cambria Math" w:cs="Cambria Math"/>
+        </w:rPr>
+        <w:t>+…+ 𝜕</w:t>
+      </w:r>
+      <w:r>
+        <w:rPr>
+          <w:rFonts w:ascii="Cambria Math" w:hAnsi="Cambria Math" w:cs="Cambria Math"/>
+          <w:lang w:val="en-US"/>
+        </w:rPr>
+        <w:t>F</w:t>
+      </w:r>
+      <w:r>
+        <w:rPr>
+          <w:rFonts w:ascii="Cambria Math" w:hAnsi="Cambria Math" w:cs="Cambria Math"/>
+          <w:vertAlign w:val="subscript"/>
+          <w:lang w:val="en-US"/>
+        </w:rPr>
+        <w:t>n</w:t>
+      </w:r>
+      <w:r>
+        <w:rPr>
+          <w:rFonts w:ascii="Cambria Math" w:hAnsi="Cambria Math" w:cs="Cambria Math"/>
+        </w:rPr>
+        <w:t>/𝜕𝑥</w:t>
+      </w:r>
+      <w:r>
+        <w:rPr>
+          <w:rFonts w:ascii="Cambria Math" w:hAnsi="Cambria Math" w:cs="Cambria Math"/>
+          <w:vertAlign w:val="subscript"/>
+          <w:lang w:val="en-US"/>
+        </w:rPr>
+        <w:t>n</w:t>
+      </w:r>
+      <w:r>
+        <w:rPr>
+          <w:rFonts w:ascii="Cambria Math" w:hAnsi="Cambria Math" w:cs="Cambria Math"/>
+        </w:rPr>
+        <w:t xml:space="preserve"> * ∆𝑥</w:t>
+      </w:r>
+      <w:r>
+        <w:rPr>
+          <w:rFonts w:ascii="Cambria Math" w:hAnsi="Cambria Math" w:cs="Cambria Math"/>
+          <w:vertAlign w:val="subscript"/>
+          <w:lang w:val="en-US"/>
+        </w:rPr>
+        <w:t>n</w:t>
+      </w:r>
+      <w:r>
+        <w:br/>
+      </w:r>
+      <w:r>
+        <w:t>Поскольку в соответствии с (1) левые части этих выражений должны обращаться в нуль, то приравняем к нулю и правые части. Получим следующую систему линейных алгебраических уравнений относительно приращений:</w:t>
+      </w:r>
+      <w:r>
+        <w:br/>
       </w:r>
       <w:r>
         <w:rPr>
@@ -6193,13 +6639,7 @@
         <w:rPr>
           <w:rFonts w:ascii="Cambria Math" w:hAnsi="Cambria Math" w:cs="Cambria Math"/>
         </w:rPr>
-        <w:t>/</w:t>
-      </w:r>
-      <w:r>
-        <w:rPr>
-          <w:rFonts w:ascii="Cambria Math" w:hAnsi="Cambria Math" w:cs="Cambria Math"/>
-        </w:rPr>
-        <w:t>𝜕𝑥</w:t>
+        <w:t>/𝜕𝑥</w:t>
       </w:r>
       <w:r>
         <w:rPr>
@@ -6212,13 +6652,7 @@
         <w:rPr>
           <w:rFonts w:ascii="Cambria Math" w:hAnsi="Cambria Math" w:cs="Cambria Math"/>
         </w:rPr>
-        <w:t xml:space="preserve"> * </w:t>
-      </w:r>
-      <w:r>
-        <w:rPr>
-          <w:rFonts w:ascii="Cambria Math" w:hAnsi="Cambria Math" w:cs="Cambria Math"/>
-        </w:rPr>
-        <w:t>∆𝑥</w:t>
+        <w:t xml:space="preserve"> * ∆𝑥</w:t>
       </w:r>
       <w:r>
         <w:rPr>
@@ -6231,7 +6665,123 @@
         <w:rPr>
           <w:rFonts w:ascii="Cambria Math" w:hAnsi="Cambria Math" w:cs="Cambria Math"/>
         </w:rPr>
-        <w:t xml:space="preserve">+…+ </w:t>
+        <w:t>+ 𝜕</w:t>
+      </w:r>
+      <w:r>
+        <w:rPr>
+          <w:rFonts w:ascii="Cambria Math" w:hAnsi="Cambria Math" w:cs="Cambria Math"/>
+          <w:lang w:val="en-US"/>
+        </w:rPr>
+        <w:t>F</w:t>
+      </w:r>
+      <w:r>
+        <w:rPr>
+          <w:rFonts w:ascii="Cambria Math" w:hAnsi="Cambria Math" w:cs="Cambria Math"/>
+          <w:vertAlign w:val="subscript"/>
+        </w:rPr>
+        <w:t>1</w:t>
+      </w:r>
+      <w:r>
+        <w:rPr>
+          <w:rFonts w:ascii="Cambria Math" w:hAnsi="Cambria Math" w:cs="Cambria Math"/>
+        </w:rPr>
+        <w:t>/𝜕𝑥</w:t>
+      </w:r>
+      <w:r>
+        <w:rPr>
+          <w:rFonts w:ascii="Cambria Math" w:hAnsi="Cambria Math" w:cs="Cambria Math"/>
+          <w:vertAlign w:val="subscript"/>
+        </w:rPr>
+        <w:t>2</w:t>
+      </w:r>
+      <w:r>
+        <w:rPr>
+          <w:rFonts w:ascii="Cambria Math" w:hAnsi="Cambria Math" w:cs="Cambria Math"/>
+        </w:rPr>
+        <w:t xml:space="preserve"> * ∆𝑥</w:t>
+      </w:r>
+      <w:r>
+        <w:rPr>
+          <w:rFonts w:ascii="Cambria Math" w:hAnsi="Cambria Math" w:cs="Cambria Math"/>
+          <w:vertAlign w:val="subscript"/>
+        </w:rPr>
+        <w:t>2</w:t>
+      </w:r>
+      <w:r>
+        <w:rPr>
+          <w:rFonts w:ascii="Cambria Math" w:hAnsi="Cambria Math" w:cs="Cambria Math"/>
+        </w:rPr>
+        <w:t xml:space="preserve"> + …+ 𝜕</w:t>
+      </w:r>
+      <w:r>
+        <w:rPr>
+          <w:rFonts w:ascii="Cambria Math" w:hAnsi="Cambria Math" w:cs="Cambria Math"/>
+          <w:lang w:val="en-US"/>
+        </w:rPr>
+        <w:t>F</w:t>
+      </w:r>
+      <w:r>
+        <w:rPr>
+          <w:rFonts w:ascii="Cambria Math" w:hAnsi="Cambria Math" w:cs="Cambria Math"/>
+          <w:vertAlign w:val="subscript"/>
+        </w:rPr>
+        <w:t>1</w:t>
+      </w:r>
+      <w:r>
+        <w:rPr>
+          <w:rFonts w:ascii="Cambria Math" w:hAnsi="Cambria Math" w:cs="Cambria Math"/>
+        </w:rPr>
+        <w:t>/𝜕𝑥</w:t>
+      </w:r>
+      <w:r>
+        <w:rPr>
+          <w:rFonts w:ascii="Cambria Math" w:hAnsi="Cambria Math" w:cs="Cambria Math"/>
+          <w:vertAlign w:val="subscript"/>
+          <w:lang w:val="en-US"/>
+        </w:rPr>
+        <w:t>n</w:t>
+      </w:r>
+      <w:r>
+        <w:rPr>
+          <w:rFonts w:ascii="Cambria Math" w:hAnsi="Cambria Math" w:cs="Cambria Math"/>
+        </w:rPr>
+        <w:t xml:space="preserve"> * ∆𝑥</w:t>
+      </w:r>
+      <w:r>
+        <w:rPr>
+          <w:rFonts w:ascii="Cambria Math" w:hAnsi="Cambria Math" w:cs="Cambria Math"/>
+          <w:vertAlign w:val="subscript"/>
+          <w:lang w:val="en-US"/>
+        </w:rPr>
+        <w:t>n</w:t>
+      </w:r>
+      <w:r>
+        <w:rPr>
+          <w:rFonts w:ascii="Cambria Math" w:hAnsi="Cambria Math" w:cs="Cambria Math"/>
+          <w:vertAlign w:val="subscript"/>
+        </w:rPr>
+        <w:t xml:space="preserve"> </w:t>
+      </w:r>
+      <w:r>
+        <w:t xml:space="preserve">= − </w:t>
+      </w:r>
+      <w:r>
+        <w:rPr>
+          <w:lang w:val="en-US"/>
+        </w:rPr>
+        <w:t>F</w:t>
+      </w:r>
+      <w:r>
+        <w:rPr>
+          <w:vertAlign w:val="subscript"/>
+        </w:rPr>
+        <w:t>1</w:t>
+      </w:r>
+      <w:r>
+        <w:rPr>
+          <w:vertAlign w:val="subscript"/>
+        </w:rPr>
+        <w:br/>
       </w:r>
       <w:r>
         <w:rPr>
@@ -6251,18 +6801,110 @@
           <w:rFonts w:ascii="Cambria Math" w:hAnsi="Cambria Math" w:cs="Cambria Math"/>
           <w:vertAlign w:val="subscript"/>
         </w:rPr>
+        <w:t>2</w:t>
+      </w:r>
+      <w:r>
+        <w:rPr>
+          <w:rFonts w:ascii="Cambria Math" w:hAnsi="Cambria Math" w:cs="Cambria Math"/>
+        </w:rPr>
+        <w:t>/𝜕𝑥</w:t>
+      </w:r>
+      <w:r>
+        <w:rPr>
+          <w:rFonts w:ascii="Cambria Math" w:hAnsi="Cambria Math" w:cs="Cambria Math"/>
+          <w:vertAlign w:val="subscript"/>
+        </w:rPr>
         <w:t>1</w:t>
       </w:r>
       <w:r>
         <w:rPr>
           <w:rFonts w:ascii="Cambria Math" w:hAnsi="Cambria Math" w:cs="Cambria Math"/>
         </w:rPr>
+        <w:t xml:space="preserve"> * ∆𝑥</w:t>
+      </w:r>
+      <w:r>
+        <w:rPr>
+          <w:rFonts w:ascii="Cambria Math" w:hAnsi="Cambria Math" w:cs="Cambria Math"/>
+          <w:vertAlign w:val="subscript"/>
+        </w:rPr>
+        <w:t xml:space="preserve">1 </w:t>
+      </w:r>
+      <w:r>
+        <w:rPr>
+          <w:rFonts w:ascii="Cambria Math" w:hAnsi="Cambria Math" w:cs="Cambria Math"/>
+        </w:rPr>
+        <w:t>+ 𝜕</w:t>
+      </w:r>
+      <w:r>
+        <w:rPr>
+          <w:rFonts w:ascii="Cambria Math" w:hAnsi="Cambria Math" w:cs="Cambria Math"/>
+          <w:lang w:val="en-US"/>
+        </w:rPr>
+        <w:t>F</w:t>
+      </w:r>
+      <w:r>
+        <w:rPr>
+          <w:rFonts w:ascii="Cambria Math" w:hAnsi="Cambria Math" w:cs="Cambria Math"/>
+          <w:vertAlign w:val="subscript"/>
+        </w:rPr>
+        <w:t>2</w:t>
+      </w:r>
+      <w:r>
+        <w:rPr>
+          <w:rFonts w:ascii="Cambria Math" w:hAnsi="Cambria Math" w:cs="Cambria Math"/>
+        </w:rPr>
         <w:t>/𝜕𝑥</w:t>
       </w:r>
       <w:r>
         <w:rPr>
           <w:rFonts w:ascii="Cambria Math" w:hAnsi="Cambria Math" w:cs="Cambria Math"/>
           <w:vertAlign w:val="subscript"/>
+        </w:rPr>
+        <w:t>2</w:t>
+      </w:r>
+      <w:r>
+        <w:rPr>
+          <w:rFonts w:ascii="Cambria Math" w:hAnsi="Cambria Math" w:cs="Cambria Math"/>
+        </w:rPr>
+        <w:t xml:space="preserve"> * ∆𝑥</w:t>
+      </w:r>
+      <w:r>
+        <w:rPr>
+          <w:rFonts w:ascii="Cambria Math" w:hAnsi="Cambria Math" w:cs="Cambria Math"/>
+          <w:vertAlign w:val="subscript"/>
+        </w:rPr>
+        <w:t>2</w:t>
+      </w:r>
+      <w:r>
+        <w:rPr>
+          <w:rFonts w:ascii="Cambria Math" w:hAnsi="Cambria Math" w:cs="Cambria Math"/>
+        </w:rPr>
+        <w:t xml:space="preserve"> + …+ 𝜕</w:t>
+      </w:r>
+      <w:r>
+        <w:rPr>
+          <w:rFonts w:ascii="Cambria Math" w:hAnsi="Cambria Math" w:cs="Cambria Math"/>
+          <w:lang w:val="en-US"/>
+        </w:rPr>
+        <w:t>F</w:t>
+      </w:r>
+      <w:r>
+        <w:rPr>
+          <w:rFonts w:ascii="Cambria Math" w:hAnsi="Cambria Math" w:cs="Cambria Math"/>
+          <w:vertAlign w:val="subscript"/>
+        </w:rPr>
+        <w:t>2</w:t>
+      </w:r>
+      <w:r>
+        <w:rPr>
+          <w:rFonts w:ascii="Cambria Math" w:hAnsi="Cambria Math" w:cs="Cambria Math"/>
+        </w:rPr>
+        <w:t>/𝜕𝑥</w:t>
+      </w:r>
+      <w:r>
+        <w:rPr>
+          <w:rFonts w:ascii="Cambria Math" w:hAnsi="Cambria Math" w:cs="Cambria Math"/>
+          <w:vertAlign w:val="subscript"/>
           <w:lang w:val="en-US"/>
         </w:rPr>
         <w:t>n</w:t>
@@ -6286,970 +6928,40 @@
           <w:rFonts w:ascii="Cambria Math" w:hAnsi="Cambria Math" w:cs="Cambria Math"/>
           <w:vertAlign w:val="subscript"/>
         </w:rPr>
+        <w:t xml:space="preserve"> </w:t>
+      </w:r>
+      <w:r>
+        <w:t xml:space="preserve">= − </w:t>
+      </w:r>
+      <w:r>
+        <w:rPr>
+          <w:lang w:val="en-US"/>
+        </w:rPr>
+        <w:t>F</w:t>
+      </w:r>
+      <w:r>
+        <w:rPr>
+          <w:vertAlign w:val="subscript"/>
+        </w:rPr>
+        <w:t>2</w:t>
+      </w:r>
+      <w:r>
+        <w:rPr>
+          <w:vertAlign w:val="subscript"/>
+        </w:rPr>
         <w:br/>
       </w:r>
       <w:r>
         <w:rPr>
           <w:rFonts w:ascii="Cambria Math" w:hAnsi="Cambria Math" w:cs="Cambria Math"/>
         </w:rPr>
-        <w:t>𝐹</w:t>
-      </w:r>
-      <w:r>
-        <w:rPr>
-          <w:vertAlign w:val="subscript"/>
-        </w:rPr>
-        <w:t>2</w:t>
-      </w:r>
-      <w:r>
-        <w:rPr>
-          <w:rFonts w:ascii="Cambria Math" w:hAnsi="Cambria Math" w:cs="Cambria Math"/>
-        </w:rPr>
-        <w:t>(</w:t>
-      </w:r>
-      <w:r>
-        <w:rPr>
-          <w:rFonts w:ascii="Cambria Math" w:hAnsi="Cambria Math" w:cs="Cambria Math"/>
-        </w:rPr>
-        <w:t>𝑥</w:t>
-      </w:r>
-      <w:r>
-        <w:rPr>
-          <w:rFonts w:ascii="Cambria Math" w:hAnsi="Cambria Math" w:cs="Cambria Math"/>
-          <w:vertAlign w:val="subscript"/>
-        </w:rPr>
-        <w:t>1</w:t>
-      </w:r>
-      <w:r>
-        <w:t>,</w:t>
-      </w:r>
-      <w:r>
-        <w:rPr>
-          <w:rFonts w:ascii="Cambria Math" w:hAnsi="Cambria Math" w:cs="Cambria Math"/>
-        </w:rPr>
-        <w:t xml:space="preserve"> </w:t>
-      </w:r>
-      <w:r>
-        <w:rPr>
-          <w:rFonts w:ascii="Cambria Math" w:hAnsi="Cambria Math" w:cs="Cambria Math"/>
-        </w:rPr>
-        <w:t>𝑥</w:t>
-      </w:r>
-      <w:r>
-        <w:rPr>
-          <w:rFonts w:ascii="Cambria Math" w:hAnsi="Cambria Math" w:cs="Cambria Math"/>
-          <w:vertAlign w:val="subscript"/>
-        </w:rPr>
-        <w:t>2</w:t>
-      </w:r>
-      <w:r>
-        <w:t>,</w:t>
-      </w:r>
-      <w:r>
-        <w:t xml:space="preserve"> </w:t>
-      </w:r>
-      <w:r>
-        <w:t>...,</w:t>
-      </w:r>
-      <w:r>
-        <w:t xml:space="preserve"> </w:t>
-      </w:r>
-      <w:r>
-        <w:rPr>
-          <w:rFonts w:ascii="Cambria Math" w:hAnsi="Cambria Math" w:cs="Cambria Math"/>
-        </w:rPr>
-        <w:t>𝑥</w:t>
-      </w:r>
-      <w:r>
-        <w:rPr>
-          <w:rFonts w:ascii="Cambria Math" w:hAnsi="Cambria Math" w:cs="Cambria Math"/>
-          <w:vertAlign w:val="subscript"/>
-          <w:lang w:val="en-US"/>
-        </w:rPr>
-        <w:t>n</w:t>
-      </w:r>
-      <w:r>
-        <w:rPr>
-          <w:rFonts w:ascii="Cambria Math" w:hAnsi="Cambria Math" w:cs="Cambria Math"/>
-        </w:rPr>
-        <w:t>)</w:t>
-      </w:r>
-      <w:r>
-        <w:rPr>
-          <w:rFonts w:ascii="Cambria Math" w:hAnsi="Cambria Math" w:cs="Cambria Math"/>
-        </w:rPr>
-        <w:t xml:space="preserve"> </w:t>
-      </w:r>
-      <w:r>
-        <w:t xml:space="preserve">≈ </w:t>
-      </w:r>
-      <w:r>
-        <w:rPr>
-          <w:rFonts w:ascii="Cambria Math" w:hAnsi="Cambria Math" w:cs="Cambria Math"/>
-        </w:rPr>
-        <w:t>𝐹</w:t>
-      </w:r>
-      <w:r>
-        <w:rPr>
-          <w:vertAlign w:val="subscript"/>
-        </w:rPr>
-        <w:t>2</w:t>
-      </w:r>
-      <w:r>
-        <w:rPr>
-          <w:rFonts w:ascii="Cambria Math" w:hAnsi="Cambria Math" w:cs="Cambria Math"/>
-        </w:rPr>
-        <w:t>(</w:t>
-      </w:r>
-      <w:r>
-        <w:rPr>
-          <w:rFonts w:ascii="Cambria Math" w:hAnsi="Cambria Math" w:cs="Cambria Math"/>
-          <w:lang w:val="en-US"/>
-        </w:rPr>
-        <w:t>a</w:t>
-      </w:r>
-      <w:r>
-        <w:rPr>
-          <w:rFonts w:ascii="Cambria Math" w:hAnsi="Cambria Math" w:cs="Cambria Math"/>
-          <w:vertAlign w:val="subscript"/>
-        </w:rPr>
-        <w:t>1</w:t>
-      </w:r>
-      <w:r>
-        <w:t>,</w:t>
-      </w:r>
-      <w:r>
-        <w:rPr>
-          <w:rFonts w:ascii="Cambria Math" w:hAnsi="Cambria Math" w:cs="Cambria Math"/>
-        </w:rPr>
-        <w:t xml:space="preserve"> </w:t>
-      </w:r>
-      <w:r>
-        <w:rPr>
-          <w:rFonts w:ascii="Cambria Math" w:hAnsi="Cambria Math" w:cs="Cambria Math"/>
-          <w:lang w:val="en-US"/>
-        </w:rPr>
-        <w:t>a</w:t>
-      </w:r>
-      <w:r>
-        <w:rPr>
-          <w:rFonts w:ascii="Cambria Math" w:hAnsi="Cambria Math" w:cs="Cambria Math"/>
-          <w:vertAlign w:val="subscript"/>
-        </w:rPr>
-        <w:t>2</w:t>
-      </w:r>
-      <w:r>
-        <w:t>,</w:t>
-      </w:r>
-      <w:r>
-        <w:t xml:space="preserve"> </w:t>
-      </w:r>
-      <w:r>
-        <w:t>...,</w:t>
-      </w:r>
-      <w:r>
-        <w:t xml:space="preserve"> </w:t>
-      </w:r>
-      <w:r>
-        <w:rPr>
-          <w:rFonts w:ascii="Cambria Math" w:hAnsi="Cambria Math" w:cs="Cambria Math"/>
-          <w:lang w:val="en-US"/>
-        </w:rPr>
-        <w:t>a</w:t>
-      </w:r>
-      <w:r>
-        <w:rPr>
-          <w:rFonts w:ascii="Cambria Math" w:hAnsi="Cambria Math" w:cs="Cambria Math"/>
-          <w:vertAlign w:val="subscript"/>
-          <w:lang w:val="en-US"/>
-        </w:rPr>
-        <w:t>n</w:t>
-      </w:r>
-      <w:r>
-        <w:rPr>
-          <w:rFonts w:ascii="Cambria Math" w:hAnsi="Cambria Math" w:cs="Cambria Math"/>
-        </w:rPr>
-        <w:t>)</w:t>
-      </w:r>
-      <w:r>
-        <w:rPr>
-          <w:rFonts w:ascii="Cambria Math" w:hAnsi="Cambria Math" w:cs="Cambria Math"/>
-        </w:rPr>
-        <w:t xml:space="preserve"> + 𝜕</w:t>
-      </w:r>
-      <w:r>
-        <w:rPr>
-          <w:rFonts w:ascii="Cambria Math" w:hAnsi="Cambria Math" w:cs="Cambria Math"/>
-          <w:lang w:val="en-US"/>
-        </w:rPr>
-        <w:t>F</w:t>
-      </w:r>
-      <w:r>
-        <w:rPr>
-          <w:rFonts w:ascii="Cambria Math" w:hAnsi="Cambria Math" w:cs="Cambria Math"/>
-          <w:vertAlign w:val="subscript"/>
-        </w:rPr>
-        <w:t>2</w:t>
-      </w:r>
-      <w:r>
-        <w:rPr>
-          <w:rFonts w:ascii="Cambria Math" w:hAnsi="Cambria Math" w:cs="Cambria Math"/>
-        </w:rPr>
-        <w:t>/𝜕𝑥</w:t>
-      </w:r>
-      <w:r>
-        <w:rPr>
-          <w:rFonts w:ascii="Cambria Math" w:hAnsi="Cambria Math" w:cs="Cambria Math"/>
-          <w:vertAlign w:val="subscript"/>
-        </w:rPr>
-        <w:t>1</w:t>
-      </w:r>
-      <w:r>
-        <w:rPr>
-          <w:rFonts w:ascii="Cambria Math" w:hAnsi="Cambria Math" w:cs="Cambria Math"/>
-        </w:rPr>
-        <w:t xml:space="preserve"> * ∆𝑥</w:t>
-      </w:r>
-      <w:r>
-        <w:rPr>
-          <w:rFonts w:ascii="Cambria Math" w:hAnsi="Cambria Math" w:cs="Cambria Math"/>
-          <w:vertAlign w:val="subscript"/>
-        </w:rPr>
-        <w:t xml:space="preserve">1 </w:t>
-      </w:r>
-      <w:r>
-        <w:rPr>
-          <w:rFonts w:ascii="Cambria Math" w:hAnsi="Cambria Math" w:cs="Cambria Math"/>
-        </w:rPr>
-        <w:t>+…+ 𝜕</w:t>
-      </w:r>
-      <w:r>
-        <w:rPr>
-          <w:rFonts w:ascii="Cambria Math" w:hAnsi="Cambria Math" w:cs="Cambria Math"/>
-          <w:lang w:val="en-US"/>
-        </w:rPr>
-        <w:t>F</w:t>
-      </w:r>
-      <w:r>
-        <w:rPr>
-          <w:rFonts w:ascii="Cambria Math" w:hAnsi="Cambria Math" w:cs="Cambria Math"/>
-          <w:vertAlign w:val="subscript"/>
-        </w:rPr>
-        <w:t>2</w:t>
-      </w:r>
-      <w:r>
-        <w:rPr>
-          <w:rFonts w:ascii="Cambria Math" w:hAnsi="Cambria Math" w:cs="Cambria Math"/>
-        </w:rPr>
-        <w:t>/𝜕𝑥</w:t>
-      </w:r>
-      <w:r>
-        <w:rPr>
-          <w:rFonts w:ascii="Cambria Math" w:hAnsi="Cambria Math" w:cs="Cambria Math"/>
-          <w:vertAlign w:val="subscript"/>
-          <w:lang w:val="en-US"/>
-        </w:rPr>
-        <w:t>n</w:t>
-      </w:r>
-      <w:r>
-        <w:rPr>
-          <w:rFonts w:ascii="Cambria Math" w:hAnsi="Cambria Math" w:cs="Cambria Math"/>
-        </w:rPr>
-        <w:t xml:space="preserve"> * ∆𝑥</w:t>
-      </w:r>
-      <w:r>
-        <w:rPr>
-          <w:rFonts w:ascii="Cambria Math" w:hAnsi="Cambria Math" w:cs="Cambria Math"/>
-          <w:vertAlign w:val="subscript"/>
-          <w:lang w:val="en-US"/>
-        </w:rPr>
-        <w:t>n</w:t>
-      </w:r>
-      <w:r>
-        <w:rPr>
-          <w:rFonts w:ascii="Cambria Math" w:hAnsi="Cambria Math" w:cs="Cambria Math"/>
-          <w:vertAlign w:val="subscript"/>
+        <w:t>…………………</w:t>
+      </w:r>
+      <w:r>
+        <w:rPr>
+          <w:rFonts w:ascii="Cambria Math" w:hAnsi="Cambria Math" w:cs="Cambria Math"/>
         </w:rPr>
         <w:br/>
-      </w:r>
-      <w:r>
-        <w:rPr>
-          <w:rFonts w:ascii="Cambria Math" w:hAnsi="Cambria Math" w:cs="Cambria Math"/>
-          <w:lang w:val="en-US"/>
-        </w:rPr>
-        <w:t>………………..</w:t>
-      </w:r>
-      <w:r>
-        <w:rPr>
-          <w:rFonts w:ascii="Cambria Math" w:hAnsi="Cambria Math" w:cs="Cambria Math"/>
-          <w:lang w:val="en-US"/>
-        </w:rPr>
-        <w:br/>
-      </w:r>
-      <w:r>
-        <w:rPr>
-          <w:rFonts w:ascii="Cambria Math" w:hAnsi="Cambria Math" w:cs="Cambria Math"/>
-        </w:rPr>
-        <w:t>𝐹</w:t>
-      </w:r>
-      <w:r>
-        <w:rPr>
-          <w:vertAlign w:val="subscript"/>
-          <w:lang w:val="en-US"/>
-        </w:rPr>
-        <w:t>n</w:t>
-      </w:r>
-      <w:r>
-        <w:rPr>
-          <w:rFonts w:ascii="Cambria Math" w:hAnsi="Cambria Math" w:cs="Cambria Math"/>
-        </w:rPr>
-        <w:t>(</w:t>
-      </w:r>
-      <w:r>
-        <w:rPr>
-          <w:rFonts w:ascii="Cambria Math" w:hAnsi="Cambria Math" w:cs="Cambria Math"/>
-        </w:rPr>
-        <w:t>𝑥</w:t>
-      </w:r>
-      <w:r>
-        <w:rPr>
-          <w:rFonts w:ascii="Cambria Math" w:hAnsi="Cambria Math" w:cs="Cambria Math"/>
-          <w:vertAlign w:val="subscript"/>
-        </w:rPr>
-        <w:t>1</w:t>
-      </w:r>
-      <w:r>
-        <w:t>,</w:t>
-      </w:r>
-      <w:r>
-        <w:rPr>
-          <w:rFonts w:ascii="Cambria Math" w:hAnsi="Cambria Math" w:cs="Cambria Math"/>
-        </w:rPr>
-        <w:t xml:space="preserve"> </w:t>
-      </w:r>
-      <w:r>
-        <w:rPr>
-          <w:rFonts w:ascii="Cambria Math" w:hAnsi="Cambria Math" w:cs="Cambria Math"/>
-        </w:rPr>
-        <w:t>𝑥</w:t>
-      </w:r>
-      <w:r>
-        <w:rPr>
-          <w:rFonts w:ascii="Cambria Math" w:hAnsi="Cambria Math" w:cs="Cambria Math"/>
-          <w:vertAlign w:val="subscript"/>
-        </w:rPr>
-        <w:t>2</w:t>
-      </w:r>
-      <w:r>
-        <w:t>,</w:t>
-      </w:r>
-      <w:r>
-        <w:t xml:space="preserve"> </w:t>
-      </w:r>
-      <w:r>
-        <w:t>...,</w:t>
-      </w:r>
-      <w:r>
-        <w:t xml:space="preserve"> </w:t>
-      </w:r>
-      <w:r>
-        <w:rPr>
-          <w:rFonts w:ascii="Cambria Math" w:hAnsi="Cambria Math" w:cs="Cambria Math"/>
-        </w:rPr>
-        <w:t>𝑥</w:t>
-      </w:r>
-      <w:r>
-        <w:rPr>
-          <w:rFonts w:ascii="Cambria Math" w:hAnsi="Cambria Math" w:cs="Cambria Math"/>
-          <w:vertAlign w:val="subscript"/>
-          <w:lang w:val="en-US"/>
-        </w:rPr>
-        <w:t>n</w:t>
-      </w:r>
-      <w:r>
-        <w:rPr>
-          <w:rFonts w:ascii="Cambria Math" w:hAnsi="Cambria Math" w:cs="Cambria Math"/>
-        </w:rPr>
-        <w:t>)</w:t>
-      </w:r>
-      <w:r>
-        <w:rPr>
-          <w:rFonts w:ascii="Cambria Math" w:hAnsi="Cambria Math" w:cs="Cambria Math"/>
-        </w:rPr>
-        <w:t xml:space="preserve"> </w:t>
-      </w:r>
-      <w:r>
-        <w:t xml:space="preserve">≈ </w:t>
-      </w:r>
-      <w:r>
-        <w:rPr>
-          <w:rFonts w:ascii="Cambria Math" w:hAnsi="Cambria Math" w:cs="Cambria Math"/>
-        </w:rPr>
-        <w:t>𝐹</w:t>
-      </w:r>
-      <w:r>
-        <w:rPr>
-          <w:vertAlign w:val="subscript"/>
-          <w:lang w:val="en-US"/>
-        </w:rPr>
-        <w:t>n</w:t>
-      </w:r>
-      <w:r>
-        <w:rPr>
-          <w:rFonts w:ascii="Cambria Math" w:hAnsi="Cambria Math" w:cs="Cambria Math"/>
-        </w:rPr>
-        <w:t>(</w:t>
-      </w:r>
-      <w:r>
-        <w:rPr>
-          <w:rFonts w:ascii="Cambria Math" w:hAnsi="Cambria Math" w:cs="Cambria Math"/>
-          <w:lang w:val="en-US"/>
-        </w:rPr>
-        <w:t>a</w:t>
-      </w:r>
-      <w:r>
-        <w:rPr>
-          <w:rFonts w:ascii="Cambria Math" w:hAnsi="Cambria Math" w:cs="Cambria Math"/>
-          <w:vertAlign w:val="subscript"/>
-        </w:rPr>
-        <w:t>1</w:t>
-      </w:r>
-      <w:r>
-        <w:t>,</w:t>
-      </w:r>
-      <w:r>
-        <w:rPr>
-          <w:rFonts w:ascii="Cambria Math" w:hAnsi="Cambria Math" w:cs="Cambria Math"/>
-        </w:rPr>
-        <w:t xml:space="preserve"> </w:t>
-      </w:r>
-      <w:r>
-        <w:rPr>
-          <w:rFonts w:ascii="Cambria Math" w:hAnsi="Cambria Math" w:cs="Cambria Math"/>
-          <w:lang w:val="en-US"/>
-        </w:rPr>
-        <w:t>a</w:t>
-      </w:r>
-      <w:r>
-        <w:rPr>
-          <w:rFonts w:ascii="Cambria Math" w:hAnsi="Cambria Math" w:cs="Cambria Math"/>
-          <w:vertAlign w:val="subscript"/>
-        </w:rPr>
-        <w:t>2</w:t>
-      </w:r>
-      <w:r>
-        <w:t>,</w:t>
-      </w:r>
-      <w:r>
-        <w:t xml:space="preserve"> </w:t>
-      </w:r>
-      <w:r>
-        <w:t>...,</w:t>
-      </w:r>
-      <w:r>
-        <w:t xml:space="preserve"> </w:t>
-      </w:r>
-      <w:r>
-        <w:rPr>
-          <w:rFonts w:ascii="Cambria Math" w:hAnsi="Cambria Math" w:cs="Cambria Math"/>
-          <w:lang w:val="en-US"/>
-        </w:rPr>
-        <w:t>a</w:t>
-      </w:r>
-      <w:r>
-        <w:rPr>
-          <w:rFonts w:ascii="Cambria Math" w:hAnsi="Cambria Math" w:cs="Cambria Math"/>
-          <w:vertAlign w:val="subscript"/>
-          <w:lang w:val="en-US"/>
-        </w:rPr>
-        <w:t>n</w:t>
-      </w:r>
-      <w:r>
-        <w:rPr>
-          <w:rFonts w:ascii="Cambria Math" w:hAnsi="Cambria Math" w:cs="Cambria Math"/>
-        </w:rPr>
-        <w:t>)</w:t>
-      </w:r>
-      <w:r>
-        <w:rPr>
-          <w:rFonts w:ascii="Cambria Math" w:hAnsi="Cambria Math" w:cs="Cambria Math"/>
-        </w:rPr>
-        <w:t xml:space="preserve"> + 𝜕</w:t>
-      </w:r>
-      <w:r>
-        <w:rPr>
-          <w:rFonts w:ascii="Cambria Math" w:hAnsi="Cambria Math" w:cs="Cambria Math"/>
-          <w:lang w:val="en-US"/>
-        </w:rPr>
-        <w:t>F</w:t>
-      </w:r>
-      <w:r>
-        <w:rPr>
-          <w:rFonts w:ascii="Cambria Math" w:hAnsi="Cambria Math" w:cs="Cambria Math"/>
-          <w:vertAlign w:val="subscript"/>
-          <w:lang w:val="en-US"/>
-        </w:rPr>
-        <w:t>n</w:t>
-      </w:r>
-      <w:r>
-        <w:rPr>
-          <w:rFonts w:ascii="Cambria Math" w:hAnsi="Cambria Math" w:cs="Cambria Math"/>
-        </w:rPr>
-        <w:t>/𝜕𝑥</w:t>
-      </w:r>
-      <w:r>
-        <w:rPr>
-          <w:rFonts w:ascii="Cambria Math" w:hAnsi="Cambria Math" w:cs="Cambria Math"/>
-          <w:vertAlign w:val="subscript"/>
-        </w:rPr>
-        <w:t>1</w:t>
-      </w:r>
-      <w:r>
-        <w:rPr>
-          <w:rFonts w:ascii="Cambria Math" w:hAnsi="Cambria Math" w:cs="Cambria Math"/>
-        </w:rPr>
-        <w:t xml:space="preserve"> * ∆𝑥</w:t>
-      </w:r>
-      <w:r>
-        <w:rPr>
-          <w:rFonts w:ascii="Cambria Math" w:hAnsi="Cambria Math" w:cs="Cambria Math"/>
-          <w:vertAlign w:val="subscript"/>
-        </w:rPr>
-        <w:t xml:space="preserve">1 </w:t>
-      </w:r>
-      <w:r>
-        <w:rPr>
-          <w:rFonts w:ascii="Cambria Math" w:hAnsi="Cambria Math" w:cs="Cambria Math"/>
-        </w:rPr>
-        <w:t>+…+ 𝜕</w:t>
-      </w:r>
-      <w:r>
-        <w:rPr>
-          <w:rFonts w:ascii="Cambria Math" w:hAnsi="Cambria Math" w:cs="Cambria Math"/>
-          <w:lang w:val="en-US"/>
-        </w:rPr>
-        <w:t>F</w:t>
-      </w:r>
-      <w:r>
-        <w:rPr>
-          <w:rFonts w:ascii="Cambria Math" w:hAnsi="Cambria Math" w:cs="Cambria Math"/>
-          <w:vertAlign w:val="subscript"/>
-          <w:lang w:val="en-US"/>
-        </w:rPr>
-        <w:t>n</w:t>
-      </w:r>
-      <w:r>
-        <w:rPr>
-          <w:rFonts w:ascii="Cambria Math" w:hAnsi="Cambria Math" w:cs="Cambria Math"/>
-        </w:rPr>
-        <w:t>/𝜕𝑥</w:t>
-      </w:r>
-      <w:r>
-        <w:rPr>
-          <w:rFonts w:ascii="Cambria Math" w:hAnsi="Cambria Math" w:cs="Cambria Math"/>
-          <w:vertAlign w:val="subscript"/>
-          <w:lang w:val="en-US"/>
-        </w:rPr>
-        <w:t>n</w:t>
-      </w:r>
-      <w:r>
-        <w:rPr>
-          <w:rFonts w:ascii="Cambria Math" w:hAnsi="Cambria Math" w:cs="Cambria Math"/>
-        </w:rPr>
-        <w:t xml:space="preserve"> * ∆𝑥</w:t>
-      </w:r>
-      <w:r>
-        <w:rPr>
-          <w:rFonts w:ascii="Cambria Math" w:hAnsi="Cambria Math" w:cs="Cambria Math"/>
-          <w:vertAlign w:val="subscript"/>
-          <w:lang w:val="en-US"/>
-        </w:rPr>
-        <w:t>n</w:t>
-      </w:r>
-      <w:r>
-        <w:br/>
-      </w:r>
-      <w:r>
-        <w:t>Поскольку в соответствии с (1) левые части этих выражений должны обращаться в нуль, то приравняем к нулю и правые части. Получим следующую систему линейных алгебраических уравнений относительно приращений:</w:t>
-      </w:r>
-      <w:r>
-        <w:br/>
-      </w:r>
-      <w:r>
-        <w:rPr>
-          <w:rFonts w:ascii="Cambria Math" w:hAnsi="Cambria Math" w:cs="Cambria Math"/>
-        </w:rPr>
-        <w:t>𝜕</w:t>
-      </w:r>
-      <w:r>
-        <w:rPr>
-          <w:rFonts w:ascii="Cambria Math" w:hAnsi="Cambria Math" w:cs="Cambria Math"/>
-          <w:lang w:val="en-US"/>
-        </w:rPr>
-        <w:t>F</w:t>
-      </w:r>
-      <w:r>
-        <w:rPr>
-          <w:rFonts w:ascii="Cambria Math" w:hAnsi="Cambria Math" w:cs="Cambria Math"/>
-          <w:vertAlign w:val="subscript"/>
-        </w:rPr>
-        <w:t>1</w:t>
-      </w:r>
-      <w:r>
-        <w:rPr>
-          <w:rFonts w:ascii="Cambria Math" w:hAnsi="Cambria Math" w:cs="Cambria Math"/>
-        </w:rPr>
-        <w:t>/𝜕𝑥</w:t>
-      </w:r>
-      <w:r>
-        <w:rPr>
-          <w:rFonts w:ascii="Cambria Math" w:hAnsi="Cambria Math" w:cs="Cambria Math"/>
-          <w:vertAlign w:val="subscript"/>
-        </w:rPr>
-        <w:t>1</w:t>
-      </w:r>
-      <w:r>
-        <w:rPr>
-          <w:rFonts w:ascii="Cambria Math" w:hAnsi="Cambria Math" w:cs="Cambria Math"/>
-        </w:rPr>
-        <w:t xml:space="preserve"> * ∆𝑥</w:t>
-      </w:r>
-      <w:r>
-        <w:rPr>
-          <w:rFonts w:ascii="Cambria Math" w:hAnsi="Cambria Math" w:cs="Cambria Math"/>
-          <w:vertAlign w:val="subscript"/>
-        </w:rPr>
-        <w:t xml:space="preserve">1 </w:t>
-      </w:r>
-      <w:r>
-        <w:rPr>
-          <w:rFonts w:ascii="Cambria Math" w:hAnsi="Cambria Math" w:cs="Cambria Math"/>
-        </w:rPr>
-        <w:t>+</w:t>
-      </w:r>
-      <w:r>
-        <w:rPr>
-          <w:rFonts w:ascii="Cambria Math" w:hAnsi="Cambria Math" w:cs="Cambria Math"/>
-        </w:rPr>
-        <w:t xml:space="preserve"> </w:t>
-      </w:r>
-      <w:r>
-        <w:rPr>
-          <w:rFonts w:ascii="Cambria Math" w:hAnsi="Cambria Math" w:cs="Cambria Math"/>
-        </w:rPr>
-        <w:t>𝜕</w:t>
-      </w:r>
-      <w:r>
-        <w:rPr>
-          <w:rFonts w:ascii="Cambria Math" w:hAnsi="Cambria Math" w:cs="Cambria Math"/>
-          <w:lang w:val="en-US"/>
-        </w:rPr>
-        <w:t>F</w:t>
-      </w:r>
-      <w:r>
-        <w:rPr>
-          <w:rFonts w:ascii="Cambria Math" w:hAnsi="Cambria Math" w:cs="Cambria Math"/>
-          <w:vertAlign w:val="subscript"/>
-        </w:rPr>
-        <w:t>1</w:t>
-      </w:r>
-      <w:r>
-        <w:rPr>
-          <w:rFonts w:ascii="Cambria Math" w:hAnsi="Cambria Math" w:cs="Cambria Math"/>
-        </w:rPr>
-        <w:t>/𝜕𝑥</w:t>
-      </w:r>
-      <w:r>
-        <w:rPr>
-          <w:rFonts w:ascii="Cambria Math" w:hAnsi="Cambria Math" w:cs="Cambria Math"/>
-          <w:vertAlign w:val="subscript"/>
-        </w:rPr>
-        <w:t>2</w:t>
-      </w:r>
-      <w:r>
-        <w:rPr>
-          <w:rFonts w:ascii="Cambria Math" w:hAnsi="Cambria Math" w:cs="Cambria Math"/>
-        </w:rPr>
-        <w:t xml:space="preserve"> * ∆𝑥</w:t>
-      </w:r>
-      <w:r>
-        <w:rPr>
-          <w:rFonts w:ascii="Cambria Math" w:hAnsi="Cambria Math" w:cs="Cambria Math"/>
-          <w:vertAlign w:val="subscript"/>
-        </w:rPr>
-        <w:t>2</w:t>
-      </w:r>
-      <w:r>
-        <w:rPr>
-          <w:rFonts w:ascii="Cambria Math" w:hAnsi="Cambria Math" w:cs="Cambria Math"/>
-        </w:rPr>
-        <w:t xml:space="preserve"> + </w:t>
-      </w:r>
-      <w:r>
-        <w:rPr>
-          <w:rFonts w:ascii="Cambria Math" w:hAnsi="Cambria Math" w:cs="Cambria Math"/>
-        </w:rPr>
-        <w:t>…+ 𝜕</w:t>
-      </w:r>
-      <w:r>
-        <w:rPr>
-          <w:rFonts w:ascii="Cambria Math" w:hAnsi="Cambria Math" w:cs="Cambria Math"/>
-          <w:lang w:val="en-US"/>
-        </w:rPr>
-        <w:t>F</w:t>
-      </w:r>
-      <w:r>
-        <w:rPr>
-          <w:rFonts w:ascii="Cambria Math" w:hAnsi="Cambria Math" w:cs="Cambria Math"/>
-          <w:vertAlign w:val="subscript"/>
-        </w:rPr>
-        <w:t>1</w:t>
-      </w:r>
-      <w:r>
-        <w:rPr>
-          <w:rFonts w:ascii="Cambria Math" w:hAnsi="Cambria Math" w:cs="Cambria Math"/>
-        </w:rPr>
-        <w:t>/𝜕𝑥</w:t>
-      </w:r>
-      <w:r>
-        <w:rPr>
-          <w:rFonts w:ascii="Cambria Math" w:hAnsi="Cambria Math" w:cs="Cambria Math"/>
-          <w:vertAlign w:val="subscript"/>
-          <w:lang w:val="en-US"/>
-        </w:rPr>
-        <w:t>n</w:t>
-      </w:r>
-      <w:r>
-        <w:rPr>
-          <w:rFonts w:ascii="Cambria Math" w:hAnsi="Cambria Math" w:cs="Cambria Math"/>
-        </w:rPr>
-        <w:t xml:space="preserve"> * ∆𝑥</w:t>
-      </w:r>
-      <w:r>
-        <w:rPr>
-          <w:rFonts w:ascii="Cambria Math" w:hAnsi="Cambria Math" w:cs="Cambria Math"/>
-          <w:vertAlign w:val="subscript"/>
-          <w:lang w:val="en-US"/>
-        </w:rPr>
-        <w:t>n</w:t>
-      </w:r>
-      <w:r>
-        <w:rPr>
-          <w:rFonts w:ascii="Cambria Math" w:hAnsi="Cambria Math" w:cs="Cambria Math"/>
-          <w:vertAlign w:val="subscript"/>
-        </w:rPr>
-        <w:t xml:space="preserve"> </w:t>
-      </w:r>
-      <w:r>
-        <w:t xml:space="preserve">= </w:t>
-      </w:r>
-      <w:r>
-        <w:t>−</w:t>
-      </w:r>
-      <w:r>
-        <w:t xml:space="preserve"> </w:t>
-      </w:r>
-      <w:r>
-        <w:rPr>
-          <w:lang w:val="en-US"/>
-        </w:rPr>
-        <w:t>F</w:t>
-      </w:r>
-      <w:r>
-        <w:rPr>
-          <w:vertAlign w:val="subscript"/>
-        </w:rPr>
-        <w:t>1</w:t>
-      </w:r>
-      <w:r>
-        <w:rPr>
-          <w:vertAlign w:val="subscript"/>
-        </w:rPr>
-        <w:br/>
-      </w:r>
-      <w:r>
-        <w:rPr>
-          <w:rFonts w:ascii="Cambria Math" w:hAnsi="Cambria Math" w:cs="Cambria Math"/>
-        </w:rPr>
-        <w:t>𝜕</w:t>
-      </w:r>
-      <w:r>
-        <w:rPr>
-          <w:rFonts w:ascii="Cambria Math" w:hAnsi="Cambria Math" w:cs="Cambria Math"/>
-          <w:lang w:val="en-US"/>
-        </w:rPr>
-        <w:t>F</w:t>
-      </w:r>
-      <w:r>
-        <w:rPr>
-          <w:rFonts w:ascii="Cambria Math" w:hAnsi="Cambria Math" w:cs="Cambria Math"/>
-          <w:vertAlign w:val="subscript"/>
-        </w:rPr>
-        <w:t>2</w:t>
-      </w:r>
-      <w:r>
-        <w:rPr>
-          <w:rFonts w:ascii="Cambria Math" w:hAnsi="Cambria Math" w:cs="Cambria Math"/>
-        </w:rPr>
-        <w:t>/𝜕𝑥</w:t>
-      </w:r>
-      <w:r>
-        <w:rPr>
-          <w:rFonts w:ascii="Cambria Math" w:hAnsi="Cambria Math" w:cs="Cambria Math"/>
-          <w:vertAlign w:val="subscript"/>
-        </w:rPr>
-        <w:t>1</w:t>
-      </w:r>
-      <w:r>
-        <w:rPr>
-          <w:rFonts w:ascii="Cambria Math" w:hAnsi="Cambria Math" w:cs="Cambria Math"/>
-        </w:rPr>
-        <w:t xml:space="preserve"> * ∆𝑥</w:t>
-      </w:r>
-      <w:r>
-        <w:rPr>
-          <w:rFonts w:ascii="Cambria Math" w:hAnsi="Cambria Math" w:cs="Cambria Math"/>
-          <w:vertAlign w:val="subscript"/>
-        </w:rPr>
-        <w:t xml:space="preserve">1 </w:t>
-      </w:r>
-      <w:r>
-        <w:rPr>
-          <w:rFonts w:ascii="Cambria Math" w:hAnsi="Cambria Math" w:cs="Cambria Math"/>
-        </w:rPr>
-        <w:t>+ 𝜕</w:t>
-      </w:r>
-      <w:r>
-        <w:rPr>
-          <w:rFonts w:ascii="Cambria Math" w:hAnsi="Cambria Math" w:cs="Cambria Math"/>
-          <w:lang w:val="en-US"/>
-        </w:rPr>
-        <w:t>F</w:t>
-      </w:r>
-      <w:r>
-        <w:rPr>
-          <w:rFonts w:ascii="Cambria Math" w:hAnsi="Cambria Math" w:cs="Cambria Math"/>
-          <w:vertAlign w:val="subscript"/>
-        </w:rPr>
-        <w:t>2</w:t>
-      </w:r>
-      <w:r>
-        <w:rPr>
-          <w:rFonts w:ascii="Cambria Math" w:hAnsi="Cambria Math" w:cs="Cambria Math"/>
-        </w:rPr>
-        <w:t>/𝜕𝑥</w:t>
-      </w:r>
-      <w:r>
-        <w:rPr>
-          <w:rFonts w:ascii="Cambria Math" w:hAnsi="Cambria Math" w:cs="Cambria Math"/>
-          <w:vertAlign w:val="subscript"/>
-        </w:rPr>
-        <w:t>2</w:t>
-      </w:r>
-      <w:r>
-        <w:rPr>
-          <w:rFonts w:ascii="Cambria Math" w:hAnsi="Cambria Math" w:cs="Cambria Math"/>
-        </w:rPr>
-        <w:t xml:space="preserve"> * ∆𝑥</w:t>
-      </w:r>
-      <w:r>
-        <w:rPr>
-          <w:rFonts w:ascii="Cambria Math" w:hAnsi="Cambria Math" w:cs="Cambria Math"/>
-          <w:vertAlign w:val="subscript"/>
-        </w:rPr>
-        <w:t>2</w:t>
-      </w:r>
-      <w:r>
-        <w:rPr>
-          <w:rFonts w:ascii="Cambria Math" w:hAnsi="Cambria Math" w:cs="Cambria Math"/>
-        </w:rPr>
-        <w:t xml:space="preserve"> + …+ 𝜕</w:t>
-      </w:r>
-      <w:r>
-        <w:rPr>
-          <w:rFonts w:ascii="Cambria Math" w:hAnsi="Cambria Math" w:cs="Cambria Math"/>
-          <w:lang w:val="en-US"/>
-        </w:rPr>
-        <w:t>F</w:t>
-      </w:r>
-      <w:r>
-        <w:rPr>
-          <w:rFonts w:ascii="Cambria Math" w:hAnsi="Cambria Math" w:cs="Cambria Math"/>
-          <w:vertAlign w:val="subscript"/>
-        </w:rPr>
-        <w:t>2</w:t>
-      </w:r>
-      <w:r>
-        <w:rPr>
-          <w:rFonts w:ascii="Cambria Math" w:hAnsi="Cambria Math" w:cs="Cambria Math"/>
-        </w:rPr>
-        <w:t>/𝜕𝑥</w:t>
-      </w:r>
-      <w:r>
-        <w:rPr>
-          <w:rFonts w:ascii="Cambria Math" w:hAnsi="Cambria Math" w:cs="Cambria Math"/>
-          <w:vertAlign w:val="subscript"/>
-          <w:lang w:val="en-US"/>
-        </w:rPr>
-        <w:t>n</w:t>
-      </w:r>
-      <w:r>
-        <w:rPr>
-          <w:rFonts w:ascii="Cambria Math" w:hAnsi="Cambria Math" w:cs="Cambria Math"/>
-        </w:rPr>
-        <w:t xml:space="preserve"> * ∆𝑥</w:t>
-      </w:r>
-      <w:r>
-        <w:rPr>
-          <w:rFonts w:ascii="Cambria Math" w:hAnsi="Cambria Math" w:cs="Cambria Math"/>
-          <w:vertAlign w:val="subscript"/>
-          <w:lang w:val="en-US"/>
-        </w:rPr>
-        <w:t>n</w:t>
-      </w:r>
-      <w:r>
-        <w:rPr>
-          <w:rFonts w:ascii="Cambria Math" w:hAnsi="Cambria Math" w:cs="Cambria Math"/>
-          <w:vertAlign w:val="subscript"/>
-        </w:rPr>
-        <w:t xml:space="preserve"> </w:t>
-      </w:r>
-      <w:r>
-        <w:t xml:space="preserve">= − </w:t>
-      </w:r>
-      <w:r>
-        <w:rPr>
-          <w:lang w:val="en-US"/>
-        </w:rPr>
-        <w:t>F</w:t>
-      </w:r>
-      <w:r>
-        <w:rPr>
-          <w:vertAlign w:val="subscript"/>
-        </w:rPr>
-        <w:t>2</w:t>
-      </w:r>
-      <w:r>
-        <w:rPr>
-          <w:vertAlign w:val="subscript"/>
-        </w:rPr>
-        <w:br/>
-      </w:r>
-      <w:r>
-        <w:rPr>
-          <w:rFonts w:ascii="Cambria Math" w:hAnsi="Cambria Math" w:cs="Cambria Math"/>
-        </w:rPr>
-        <w:t>…………………</w:t>
-      </w:r>
-      <w:r>
-        <w:rPr>
-          <w:rFonts w:ascii="Cambria Math" w:hAnsi="Cambria Math" w:cs="Cambria Math"/>
-        </w:rPr>
-        <w:br/>
-      </w:r>
-      <w:r>
-        <w:rPr>
-          <w:rFonts w:ascii="Cambria Math" w:hAnsi="Cambria Math" w:cs="Cambria Math"/>
-        </w:rPr>
         <w:t>𝜕</w:t>
       </w:r>
       <w:r>
@@ -7643,14 +7355,7 @@
           <w:rFonts w:ascii="Cambria Math" w:hAnsi="Cambria Math" w:cs="Cambria Math"/>
           <w:vertAlign w:val="subscript"/>
         </w:rPr>
-        <w:t>1</w:t>
-      </w:r>
-      <w:r>
-        <w:rPr>
-          <w:rFonts w:ascii="Cambria Math" w:hAnsi="Cambria Math" w:cs="Cambria Math"/>
-          <w:vertAlign w:val="subscript"/>
-        </w:rPr>
-        <w:t xml:space="preserve"> </w:t>
+        <w:t xml:space="preserve">1 </w:t>
       </w:r>
       <w:r>
         <w:t xml:space="preserve">…. </w:t>
@@ -7992,7 +7697,7 @@
           <w:szCs w:val="28"/>
         </w:rPr>
       </w:pPr>
-      <w:bookmarkStart w:id="4" w:name="_Toc159127879"/>
+      <w:bookmarkStart w:id="5" w:name="_Toc161504008"/>
       <w:r>
         <w:rPr>
           <w:rFonts w:ascii="Times New Roman" w:hAnsi="Times New Roman" w:cs="Times New Roman"/>
@@ -8001,6 +7706,7 @@
         </w:rPr>
         <w:t>Вычислительная реализация</w:t>
       </w:r>
+      <w:bookmarkEnd w:id="5"/>
     </w:p>
     <w:p>
       <w:pPr>
@@ -8095,6 +7801,9 @@
         <w:br/>
       </w:r>
       <w:r>
+        <w:rPr>
+          <w:noProof/>
+        </w:rPr>
         <w:drawing>
           <wp:inline distT="0" distB="0" distL="0" distR="0" wp14:anchorId="29944D25" wp14:editId="5CB3D3CC">
             <wp:extent cx="5940425" cy="5319395"/>
@@ -8162,27 +7871,18 @@
         <w:t xml:space="preserve">Центральный корень: </w:t>
       </w:r>
       <w:r>
-        <w:rPr>
-          <w:lang w:val="en-US"/>
-        </w:rPr>
         <w:t>[</w:t>
       </w:r>
       <w:r>
         <w:t>-1</w:t>
       </w:r>
       <w:r>
-        <w:rPr>
-          <w:lang w:val="en-US"/>
-        </w:rPr>
         <w:t>;</w:t>
       </w:r>
       <w:r>
         <w:t xml:space="preserve"> 1</w:t>
       </w:r>
       <w:r>
-        <w:rPr>
-          <w:lang w:val="en-US"/>
-        </w:rPr>
         <w:t>]</w:t>
       </w:r>
     </w:p>
@@ -8377,14 +8077,7 @@
                 <w:vertAlign w:val="subscript"/>
                 <w:lang w:val="en-US"/>
               </w:rPr>
-              <w:t>k</w:t>
-            </w:r>
-            <w:r>
-              <w:rPr>
-                <w:vertAlign w:val="subscript"/>
-                <w:lang w:val="en-US"/>
-              </w:rPr>
-              <w:t>+1</w:t>
+              <w:t>k+1</w:t>
             </w:r>
           </w:p>
         </w:tc>
@@ -8403,27 +8096,14 @@
               <w:rPr>
                 <w:lang w:val="en-US"/>
               </w:rPr>
-              <w:t xml:space="preserve">| </w:t>
-            </w:r>
-            <w:r>
-              <w:rPr>
-                <w:lang w:val="en-US"/>
-              </w:rPr>
-              <w:t>x</w:t>
+              <w:t>| x</w:t>
             </w:r>
             <w:r>
               <w:rPr>
                 <w:vertAlign w:val="subscript"/>
                 <w:lang w:val="en-US"/>
               </w:rPr>
-              <w:t>k</w:t>
-            </w:r>
-            <w:r>
-              <w:rPr>
-                <w:vertAlign w:val="subscript"/>
-                <w:lang w:val="en-US"/>
-              </w:rPr>
-              <w:t>+1</w:t>
+              <w:t>k+1</w:t>
             </w:r>
             <w:r>
               <w:rPr>
@@ -8832,10 +8512,7 @@
         <w:t>2</w:t>
       </w:r>
       <w:r>
-        <w:t xml:space="preserve">. Уточнение корня уравнения методом </w:t>
-      </w:r>
-      <w:r>
-        <w:t>секущих</w:t>
+        <w:t>. Уточнение корня уравнения методом секущих</w:t>
       </w:r>
     </w:p>
     <w:tbl>
@@ -9544,10 +9221,7 @@
         <w:t>3</w:t>
       </w:r>
       <w:r>
-        <w:t xml:space="preserve">. Уточнение корня уравнения методом </w:t>
-      </w:r>
-      <w:r>
-        <w:t>простой итерации</w:t>
+        <w:t>. Уточнение корня уравнения методом простой итерации</w:t>
       </w:r>
     </w:p>
     <w:tbl>
@@ -10221,9 +9895,6 @@
     <w:p>
       <w:pPr>
         <w:spacing w:after="160"/>
-        <w:rPr>
-          <w:lang w:val="en-US"/>
-        </w:rPr>
       </w:pPr>
       <w:r>
         <w:t xml:space="preserve">Система НУ: </w:t>
@@ -10283,7 +9954,13 @@
                         <w:rFonts w:ascii="Cambria Math" w:hAnsi="Cambria Math"/>
                         <w:lang w:val="en-US"/>
                       </w:rPr>
-                      <m:t>x+1)</m:t>
+                      <m:t>x</m:t>
+                    </m:r>
+                    <m:r>
+                      <w:rPr>
+                        <w:rFonts w:ascii="Cambria Math" w:hAnsi="Cambria Math"/>
+                      </w:rPr>
+                      <m:t>+1)</m:t>
                     </m:r>
                   </m:e>
                 </m:func>
@@ -10298,7 +9975,13 @@
                     <w:rFonts w:ascii="Cambria Math" w:hAnsi="Cambria Math"/>
                     <w:lang w:val="en-US"/>
                   </w:rPr>
-                  <m:t>y=1.2</m:t>
+                  <m:t>y</m:t>
+                </m:r>
+                <m:r>
+                  <w:rPr>
+                    <w:rFonts w:ascii="Cambria Math" w:hAnsi="Cambria Math"/>
+                  </w:rPr>
+                  <m:t>=1.2</m:t>
                 </m:r>
               </m:e>
               <m:e>
@@ -10313,7 +9996,13 @@
                     <w:rFonts w:ascii="Cambria Math" w:hAnsi="Cambria Math"/>
                     <w:lang w:val="en-US"/>
                   </w:rPr>
-                  <m:t>x+</m:t>
+                  <m:t>x</m:t>
+                </m:r>
+                <m:r>
+                  <w:rPr>
+                    <w:rFonts w:ascii="Cambria Math" w:hAnsi="Cambria Math"/>
+                  </w:rPr>
+                  <m:t>+</m:t>
                 </m:r>
                 <m:func>
                   <m:funcPr>
@@ -10350,7 +10039,6 @@
                 <m:r>
                   <w:rPr>
                     <w:rFonts w:ascii="Cambria Math" w:hAnsi="Cambria Math"/>
-                    <w:lang w:val="en-US"/>
                   </w:rPr>
                   <m:t>=2</m:t>
                 </m:r>
@@ -10368,10 +10056,25 @@
         <w:t xml:space="preserve">Область корня: </w:t>
       </w:r>
       <w:r>
-        <w:rPr>
-          <w:lang w:val="en-US"/>
-        </w:rPr>
-        <w:t>0 &lt; x &lt; 1; -1 &lt; y &lt; 0</w:t>
+        <w:t xml:space="preserve">0 &lt; </w:t>
+      </w:r>
+      <w:r>
+        <w:rPr>
+          <w:lang w:val="en-US"/>
+        </w:rPr>
+        <w:t>x</w:t>
+      </w:r>
+      <w:r>
+        <w:t xml:space="preserve"> &lt; 1; -1 &lt; </w:t>
+      </w:r>
+      <w:r>
+        <w:rPr>
+          <w:lang w:val="en-US"/>
+        </w:rPr>
+        <w:t>y</w:t>
+      </w:r>
+      <w:r>
+        <w:t xml:space="preserve"> &lt; 0</w:t>
       </w:r>
     </w:p>
     <w:p>
@@ -10474,13 +10177,7 @@
                   <w:rPr>
                     <w:rFonts w:ascii="Cambria Math" w:hAnsi="Cambria Math"/>
                   </w:rPr>
-                  <m:t>-</m:t>
-                </m:r>
-                <m:r>
-                  <w:rPr>
-                    <w:rFonts w:ascii="Cambria Math" w:hAnsi="Cambria Math"/>
-                  </w:rPr>
-                  <m:t>1.2</m:t>
+                  <m:t>-1.2</m:t>
                 </m:r>
               </m:e>
               <m:e>
@@ -10495,13 +10192,7 @@
                   <w:rPr>
                     <w:rFonts w:ascii="Cambria Math" w:hAnsi="Cambria Math"/>
                   </w:rPr>
-                  <m:t>=1</m:t>
-                </m:r>
-                <m:r>
-                  <w:rPr>
-                    <w:rFonts w:ascii="Cambria Math" w:hAnsi="Cambria Math"/>
-                  </w:rPr>
-                  <m:t>-</m:t>
+                  <m:t>=1-</m:t>
                 </m:r>
                 <m:f>
                   <m:fPr>
@@ -10642,7 +10333,6 @@
       <w:pPr>
         <w:rPr>
           <w:rFonts w:ascii="Cambria Math" w:hAnsi="Cambria Math" w:cs="Cambria Math"/>
-          <w:lang w:val="en-US"/>
         </w:rPr>
       </w:pPr>
       <w:r>
@@ -10686,7 +10376,6 @@
       <w:r>
         <w:rPr>
           <w:rFonts w:ascii="Cambria Math" w:hAnsi="Cambria Math" w:cs="Cambria Math"/>
-          <w:lang w:val="en-US"/>
         </w:rPr>
         <w:t>0</w:t>
       </w:r>
@@ -10695,7 +10384,6 @@
       <w:pPr>
         <w:rPr>
           <w:rFonts w:ascii="Cambria Math" w:hAnsi="Cambria Math" w:cs="Cambria Math"/>
-          <w:lang w:val="en-US"/>
         </w:rPr>
       </w:pPr>
       <w:r>
@@ -10714,14 +10402,12 @@
         <w:rPr>
           <w:rFonts w:ascii="Cambria Math" w:hAnsi="Cambria Math" w:cs="Cambria Math"/>
           <w:vertAlign w:val="subscript"/>
-          <w:lang w:val="en-US"/>
         </w:rPr>
         <w:t>2</w:t>
       </w:r>
       <w:r>
         <w:rPr>
           <w:rFonts w:ascii="Cambria Math" w:hAnsi="Cambria Math" w:cs="Cambria Math"/>
-          <w:lang w:val="en-US"/>
         </w:rPr>
         <w:t>/</w:t>
       </w:r>
@@ -10741,16 +10427,8 @@
       <w:r>
         <w:rPr>
           <w:rFonts w:ascii="Cambria Math" w:hAnsi="Cambria Math" w:cs="Cambria Math"/>
-          <w:lang w:val="en-US"/>
-        </w:rPr>
-        <w:t xml:space="preserve"> = </w:t>
-      </w:r>
-      <w:r>
-        <w:rPr>
-          <w:rFonts w:ascii="Cambria Math" w:hAnsi="Cambria Math" w:cs="Cambria Math"/>
-          <w:lang w:val="en-US"/>
-        </w:rPr>
-        <w:t>0</w:t>
+        </w:rPr>
+        <w:t xml:space="preserve"> = 0</w:t>
       </w:r>
     </w:p>
     <w:p>
@@ -10846,11 +10524,6 @@
       </w:r>
     </w:p>
     <w:p>
-      <w:pPr>
-        <w:rPr>
-          <w:lang w:val="en-US"/>
-        </w:rPr>
-      </w:pPr>
       <w:r>
         <w:t xml:space="preserve">Начальное приближение: </w:t>
       </w:r>
@@ -10864,10 +10537,16 @@
         <w:t xml:space="preserve"> </w:t>
       </w:r>
       <w:r>
-        <w:rPr>
-          <w:lang w:val="en-US"/>
-        </w:rPr>
-        <w:t>= 1; y = 0</w:t>
+        <w:t xml:space="preserve">= 1; </w:t>
+      </w:r>
+      <w:r>
+        <w:rPr>
+          <w:lang w:val="en-US"/>
+        </w:rPr>
+        <w:t>y</w:t>
+      </w:r>
+      <w:r>
+        <w:t xml:space="preserve"> = 0</w:t>
       </w:r>
     </w:p>
     <w:p>
@@ -11037,15 +10716,7 @@
                 <w:szCs w:val="16"/>
                 <w:lang w:val="en-US"/>
               </w:rPr>
-              <w:t>(</w:t>
-            </w:r>
-            <w:r>
-              <w:rPr>
-                <w:sz w:val="16"/>
-                <w:szCs w:val="16"/>
-                <w:lang w:val="en-US"/>
-              </w:rPr>
-              <w:t>x</w:t>
+              <w:t>(x</w:t>
             </w:r>
             <w:r>
               <w:rPr>
@@ -11062,15 +10733,7 @@
                 <w:szCs w:val="16"/>
                 <w:lang w:val="en-US"/>
               </w:rPr>
-              <w:t xml:space="preserve">; </w:t>
-            </w:r>
-            <w:r>
-              <w:rPr>
-                <w:sz w:val="16"/>
-                <w:szCs w:val="16"/>
-                <w:lang w:val="en-US"/>
-              </w:rPr>
-              <w:t>y</w:t>
+              <w:t>; y</w:t>
             </w:r>
             <w:r>
               <w:rPr>
@@ -11192,40 +10855,15 @@
                 <w:vertAlign w:val="subscript"/>
                 <w:lang w:val="en-US"/>
               </w:rPr>
-              <w:t>i</w:t>
+              <w:t>i+1</w:t>
             </w:r>
             <w:r>
               <w:rPr>
                 <w:sz w:val="20"/>
                 <w:szCs w:val="20"/>
-                <w:vertAlign w:val="subscript"/>
-                <w:lang w:val="en-US"/>
-              </w:rPr>
-              <w:t>+1</w:t>
-            </w:r>
-            <w:r>
-              <w:rPr>
-                <w:sz w:val="20"/>
-                <w:szCs w:val="20"/>
-                <w:lang w:val="en-US"/>
-              </w:rPr>
-              <w:t xml:space="preserve"> </w:t>
-            </w:r>
-            <w:r>
-              <w:rPr>
-                <w:sz w:val="20"/>
-                <w:szCs w:val="20"/>
-                <w:lang w:val="en-US"/>
-              </w:rPr>
-              <w:t>–</w:t>
-            </w:r>
-            <w:r>
-              <w:rPr>
-                <w:sz w:val="20"/>
-                <w:szCs w:val="20"/>
-                <w:lang w:val="en-US"/>
-              </w:rPr>
-              <w:t xml:space="preserve"> x</w:t>
+                <w:lang w:val="en-US"/>
+              </w:rPr>
+              <w:t xml:space="preserve"> – x</w:t>
             </w:r>
             <w:r>
               <w:rPr>
@@ -11264,15 +10902,7 @@
                 <w:szCs w:val="20"/>
                 <w:lang w:val="en-US"/>
               </w:rPr>
-              <w:t xml:space="preserve">| </w:t>
-            </w:r>
-            <w:r>
-              <w:rPr>
-                <w:sz w:val="20"/>
-                <w:szCs w:val="20"/>
-                <w:lang w:val="en-US"/>
-              </w:rPr>
-              <w:t>y</w:t>
+              <w:t>| y</w:t>
             </w:r>
             <w:r>
               <w:rPr>
@@ -11281,40 +10911,15 @@
                 <w:vertAlign w:val="subscript"/>
                 <w:lang w:val="en-US"/>
               </w:rPr>
-              <w:t>i</w:t>
+              <w:t>i+1</w:t>
             </w:r>
             <w:r>
               <w:rPr>
                 <w:sz w:val="20"/>
                 <w:szCs w:val="20"/>
-                <w:vertAlign w:val="subscript"/>
-                <w:lang w:val="en-US"/>
-              </w:rPr>
-              <w:t>+1</w:t>
-            </w:r>
-            <w:r>
-              <w:rPr>
-                <w:sz w:val="20"/>
-                <w:szCs w:val="20"/>
-                <w:lang w:val="en-US"/>
-              </w:rPr>
-              <w:t xml:space="preserve"> </w:t>
-            </w:r>
-            <w:r>
-              <w:rPr>
-                <w:sz w:val="20"/>
-                <w:szCs w:val="20"/>
-                <w:lang w:val="en-US"/>
-              </w:rPr>
-              <w:t>–</w:t>
-            </w:r>
-            <w:r>
-              <w:rPr>
-                <w:sz w:val="20"/>
-                <w:szCs w:val="20"/>
-                <w:lang w:val="en-US"/>
-              </w:rPr>
-              <w:t xml:space="preserve"> </w:t>
+                <w:lang w:val="en-US"/>
+              </w:rPr>
+              <w:t xml:space="preserve"> – </w:t>
             </w:r>
             <w:proofErr w:type="spellStart"/>
             <w:r>
@@ -12110,6 +11715,7 @@
           <w:szCs w:val="28"/>
         </w:rPr>
       </w:pPr>
+      <w:bookmarkStart w:id="6" w:name="_Toc161504009"/>
       <w:r>
         <w:rPr>
           <w:rFonts w:ascii="Times New Roman" w:hAnsi="Times New Roman" w:cs="Times New Roman"/>
@@ -12118,7 +11724,7 @@
         </w:rPr>
         <w:t>Исходный код программы</w:t>
       </w:r>
-      <w:bookmarkEnd w:id="4"/>
+      <w:bookmarkEnd w:id="6"/>
     </w:p>
     <w:p>
       <w:r>
@@ -18857,7 +18463,13 @@
         <w:t>}</w:t>
       </w:r>
     </w:p>
-    <w:p/>
+    <w:p>
+      <w:pPr>
+        <w:rPr>
+          <w:lang w:val="en-US"/>
+        </w:rPr>
+      </w:pPr>
+    </w:p>
     <w:p>
       <w:pPr>
         <w:rPr>
@@ -18896,6 +18508,7 @@
           <w:szCs w:val="28"/>
         </w:rPr>
       </w:pPr>
+      <w:bookmarkStart w:id="7" w:name="_Toc161504010"/>
       <w:r>
         <w:rPr>
           <w:rFonts w:ascii="Times New Roman" w:hAnsi="Times New Roman" w:cs="Times New Roman"/>
@@ -18904,15 +18517,12 @@
         </w:rPr>
         <w:t>Результаты работы программы</w:t>
       </w:r>
+      <w:bookmarkEnd w:id="7"/>
     </w:p>
     <w:p>
-      <w:pPr>
-        <w:rPr>
-          <w:lang w:val="en-US"/>
-        </w:rPr>
-      </w:pPr>
-      <w:r>
-        <w:rPr>
+      <w:r>
+        <w:rPr>
+          <w:noProof/>
           <w:lang w:val="en-US"/>
         </w:rPr>
         <w:drawing>
@@ -18959,6 +18569,7 @@
     <w:p>
       <w:r>
         <w:rPr>
+          <w:noProof/>
           <w:lang w:val="en-US"/>
         </w:rPr>
         <w:drawing>
@@ -19003,13 +18614,9 @@
       </w:r>
     </w:p>
     <w:p>
-      <w:pPr>
-        <w:rPr>
-          <w:lang w:val="en-US"/>
-        </w:rPr>
-      </w:pPr>
-      <w:r>
-        <w:rPr>
+      <w:r>
+        <w:rPr>
+          <w:noProof/>
           <w:lang w:val="en-US"/>
         </w:rPr>
         <w:lastRenderedPageBreak/>
@@ -19050,9 +18657,6 @@
         </w:drawing>
       </w:r>
       <w:r>
-        <w:rPr>
-          <w:lang w:val="en-US"/>
-        </w:rPr>
         <w:br/>
       </w:r>
       <w:r>
@@ -19061,6 +18665,9 @@
     </w:p>
     <w:p>
       <w:r>
+        <w:rPr>
+          <w:noProof/>
+        </w:rPr>
         <w:drawing>
           <wp:inline distT="0" distB="0" distL="0" distR="0" wp14:anchorId="6D49709C" wp14:editId="7BA0A919">
             <wp:extent cx="5940425" cy="2896235"/>
@@ -19107,6 +18714,7 @@
     <w:p>
       <w:r>
         <w:rPr>
+          <w:noProof/>
           <w:lang w:val="en-US"/>
         </w:rPr>
         <w:drawing>
@@ -19153,12 +18761,10 @@
       </w:r>
     </w:p>
     <w:p>
-      <w:pPr>
-        <w:rPr>
-          <w:lang w:val="en-US"/>
-        </w:rPr>
-      </w:pPr>
-      <w:r>
+      <w:r>
+        <w:rPr>
+          <w:noProof/>
+        </w:rPr>
         <w:lastRenderedPageBreak/>
         <w:drawing>
           <wp:inline distT="0" distB="0" distL="0" distR="0" wp14:anchorId="0CE794CB" wp14:editId="1F9A637A">
@@ -19198,14 +18804,13 @@
       </w:r>
       <w:r>
         <w:br/>
-      </w:r>
-      <w:r>
         <w:t>Рисунок 7. Вычисление решения СНУ.</w:t>
       </w:r>
     </w:p>
     <w:p>
       <w:r>
         <w:rPr>
+          <w:noProof/>
           <w:lang w:val="en-US"/>
         </w:rPr>
         <w:drawing>
@@ -19261,7 +18866,7 @@
           <w:szCs w:val="28"/>
         </w:rPr>
       </w:pPr>
-      <w:bookmarkStart w:id="5" w:name="_Toc159127881"/>
+      <w:bookmarkStart w:id="8" w:name="_Toc161504011"/>
       <w:r>
         <w:rPr>
           <w:rFonts w:ascii="Times New Roman" w:hAnsi="Times New Roman" w:cs="Times New Roman"/>
@@ -19270,7 +18875,7 @@
         </w:rPr>
         <w:t>Вывод</w:t>
       </w:r>
-      <w:bookmarkEnd w:id="5"/>
+      <w:bookmarkEnd w:id="8"/>
     </w:p>
     <w:p>
       <w:r>
@@ -24329,6 +23934,7 @@
   <w:style w:type="character" w:default="1" w:styleId="a0">
     <w:name w:val="Default Paragraph Font"/>
     <w:uiPriority w:val="1"/>
+    <w:semiHidden/>
     <w:unhideWhenUsed/>
   </w:style>
   <w:style w:type="table" w:default="1" w:styleId="a1">

</xml_diff>